<commit_message>
Add notes on returning values and local variables.
</commit_message>
<xml_diff>
--- a/C++ Programming Language/12 Functions.docx
+++ b/C++ Programming Language/12 Functions.docx
@@ -212,6 +212,7 @@
           <w:numId w:val="1"/>
         </w:numPr>
       </w:pPr>
+      <w:proofErr w:type="spellStart"/>
       <w:r>
         <w:rPr>
           <w:i/>
@@ -226,6 +227,7 @@
         </w:rPr>
         <w:t>onstexpr</w:t>
       </w:r>
+      <w:proofErr w:type="spellEnd"/>
       <w:r>
         <w:t>, indicating that it should be possible to evaluate the function at compile time if given constant expressions as arguments.</w:t>
       </w:r>
@@ -238,6 +240,7 @@
           <w:numId w:val="1"/>
         </w:numPr>
       </w:pPr>
+      <w:proofErr w:type="spellStart"/>
       <w:r>
         <w:rPr>
           <w:i/>
@@ -252,6 +255,7 @@
         </w:rPr>
         <w:t>oexcept</w:t>
       </w:r>
+      <w:proofErr w:type="spellEnd"/>
       <w:r>
         <w:t>, indicating that the function may throw an exception.</w:t>
       </w:r>
@@ -301,7 +305,23 @@
           <w:i/>
           <w:iCs/>
         </w:rPr>
-        <w:t>[[noreturn]]</w:t>
+        <w:t>[[</w:t>
+      </w:r>
+      <w:proofErr w:type="spellStart"/>
+      <w:r>
+        <w:rPr>
+          <w:i/>
+          <w:iCs/>
+        </w:rPr>
+        <w:t>noreturn</w:t>
+      </w:r>
+      <w:proofErr w:type="spellEnd"/>
+      <w:r>
+        <w:rPr>
+          <w:i/>
+          <w:iCs/>
+        </w:rPr>
+        <w:t>]]</w:t>
       </w:r>
       <w:r>
         <w:t>, indicating that the function will not return using the normal call/ return mechanism.</w:t>
@@ -408,6 +428,7 @@
           <w:numId w:val="1"/>
         </w:numPr>
       </w:pPr>
+      <w:proofErr w:type="spellStart"/>
       <w:r>
         <w:rPr>
           <w:i/>
@@ -415,6 +436,7 @@
         </w:rPr>
         <w:t>const</w:t>
       </w:r>
+      <w:proofErr w:type="spellEnd"/>
       <w:r>
         <w:t>, indicating that it may not modify its object.</w:t>
       </w:r>
@@ -454,6 +476,9 @@
         <w:ind w:left="360"/>
       </w:pPr>
       <w:r>
+        <w:rPr>
+          <w:noProof/>
+        </w:rPr>
         <w:drawing>
           <wp:inline distT="0" distB="0" distL="0" distR="0" wp14:anchorId="250C11CA" wp14:editId="61C72043">
             <wp:extent cx="2466109" cy="190025"/>
@@ -506,6 +531,9 @@
         <w:ind w:left="360"/>
       </w:pPr>
       <w:r>
+        <w:rPr>
+          <w:noProof/>
+        </w:rPr>
         <w:lastRenderedPageBreak/>
         <w:drawing>
           <wp:inline distT="0" distB="0" distL="0" distR="0" wp14:anchorId="0D829849" wp14:editId="4F0AE7C9">
@@ -629,6 +657,7 @@
       <w:r>
         <w:t xml:space="preserve"> Not functions, but objects. Can’t be overloaded. Their </w:t>
       </w:r>
+      <w:proofErr w:type="gramStart"/>
       <w:r>
         <w:rPr>
           <w:b/>
@@ -636,7 +665,17 @@
           <w:i/>
           <w:iCs/>
         </w:rPr>
-        <w:t>operator()</w:t>
+        <w:t>operator(</w:t>
+      </w:r>
+      <w:proofErr w:type="gramEnd"/>
+      <w:r>
+        <w:rPr>
+          <w:b/>
+          <w:bCs/>
+          <w:i/>
+          <w:iCs/>
+        </w:rPr>
+        <w:t>)</w:t>
       </w:r>
       <w:r>
         <w:t>s are functions.</w:t>
@@ -659,6 +698,385 @@
       </w:r>
       <w:r>
         <w:t xml:space="preserve"> Shorthand for defining function objects.</w:t>
+      </w:r>
+    </w:p>
+    <w:p/>
+    <w:p>
+      <w:pPr>
+        <w:pStyle w:val="ListParagraph"/>
+        <w:numPr>
+          <w:ilvl w:val="0"/>
+          <w:numId w:val="1"/>
+        </w:numPr>
+      </w:pPr>
+      <w:r>
+        <w:rPr>
+          <w:b/>
+          <w:bCs/>
+        </w:rPr>
+        <w:t>Returning Values –</w:t>
+      </w:r>
+    </w:p>
+    <w:p>
+      <w:pPr>
+        <w:pStyle w:val="ListParagraph"/>
+        <w:numPr>
+          <w:ilvl w:val="0"/>
+          <w:numId w:val="1"/>
+        </w:numPr>
+      </w:pPr>
+      <w:r>
+        <w:t xml:space="preserve">A value must be returned from a function that is not declared </w:t>
+      </w:r>
+      <w:r>
+        <w:rPr>
+          <w:i/>
+          <w:iCs/>
+        </w:rPr>
+        <w:t>void</w:t>
+      </w:r>
+      <w:r>
+        <w:t>.</w:t>
+      </w:r>
+    </w:p>
+    <w:p>
+      <w:pPr>
+        <w:pStyle w:val="ListParagraph"/>
+        <w:numPr>
+          <w:ilvl w:val="0"/>
+          <w:numId w:val="1"/>
+        </w:numPr>
+      </w:pPr>
+      <w:r>
+        <w:t xml:space="preserve">Conversely, a value can’t be returned from a </w:t>
+      </w:r>
+      <w:r>
+        <w:rPr>
+          <w:i/>
+          <w:iCs/>
+        </w:rPr>
+        <w:t>void</w:t>
+      </w:r>
+      <w:r>
+        <w:t xml:space="preserve"> function.</w:t>
+      </w:r>
+    </w:p>
+    <w:p>
+      <w:pPr>
+        <w:pStyle w:val="ListParagraph"/>
+        <w:numPr>
+          <w:ilvl w:val="0"/>
+          <w:numId w:val="1"/>
+        </w:numPr>
+      </w:pPr>
+      <w:r>
+        <w:t>A function that calls itself is said to be recursive.</w:t>
+      </w:r>
+    </w:p>
+    <w:p>
+      <w:pPr>
+        <w:pStyle w:val="ListParagraph"/>
+        <w:numPr>
+          <w:ilvl w:val="0"/>
+          <w:numId w:val="1"/>
+        </w:numPr>
+      </w:pPr>
+      <w:r>
+        <w:t>A return statement is one of the following ways of returning a statement –</w:t>
+      </w:r>
+    </w:p>
+    <w:p>
+      <w:pPr>
+        <w:pStyle w:val="ListParagraph"/>
+        <w:numPr>
+          <w:ilvl w:val="0"/>
+          <w:numId w:val="2"/>
+        </w:numPr>
+      </w:pPr>
+      <w:r>
+        <w:t>Executing a return statement.</w:t>
+      </w:r>
+    </w:p>
+    <w:p>
+      <w:pPr>
+        <w:pStyle w:val="ListParagraph"/>
+        <w:numPr>
+          <w:ilvl w:val="0"/>
+          <w:numId w:val="2"/>
+        </w:numPr>
+      </w:pPr>
+      <w:r>
+        <w:t xml:space="preserve">Simply reaching the end of a </w:t>
+      </w:r>
+      <w:r>
+        <w:rPr>
+          <w:i/>
+          <w:iCs/>
+        </w:rPr>
+        <w:t>void</w:t>
+      </w:r>
+      <w:r>
+        <w:t xml:space="preserve"> function body.</w:t>
+      </w:r>
+    </w:p>
+    <w:p>
+      <w:pPr>
+        <w:pStyle w:val="ListParagraph"/>
+        <w:numPr>
+          <w:ilvl w:val="0"/>
+          <w:numId w:val="2"/>
+        </w:numPr>
+      </w:pPr>
+      <w:r>
+        <w:t xml:space="preserve">Simply reaching the end of </w:t>
+      </w:r>
+      <w:proofErr w:type="gramStart"/>
+      <w:r>
+        <w:rPr>
+          <w:i/>
+          <w:iCs/>
+        </w:rPr>
+        <w:t>main(</w:t>
+      </w:r>
+      <w:proofErr w:type="gramEnd"/>
+      <w:r>
+        <w:rPr>
+          <w:i/>
+          <w:iCs/>
+        </w:rPr>
+        <w:t>)</w:t>
+      </w:r>
+      <w:r>
+        <w:t xml:space="preserve"> function body.</w:t>
+      </w:r>
+    </w:p>
+    <w:p>
+      <w:pPr>
+        <w:pStyle w:val="ListParagraph"/>
+        <w:numPr>
+          <w:ilvl w:val="0"/>
+          <w:numId w:val="2"/>
+        </w:numPr>
+      </w:pPr>
+      <w:r>
+        <w:t>Throwing an exception that is not caught locally.</w:t>
+      </w:r>
+    </w:p>
+    <w:p>
+      <w:pPr>
+        <w:pStyle w:val="ListParagraph"/>
+        <w:numPr>
+          <w:ilvl w:val="0"/>
+          <w:numId w:val="2"/>
+        </w:numPr>
+      </w:pPr>
+      <w:r>
+        <w:t xml:space="preserve">Terminating because an exception was thrown and not caught locally in a </w:t>
+      </w:r>
+      <w:proofErr w:type="spellStart"/>
+      <w:r>
+        <w:rPr>
+          <w:i/>
+          <w:iCs/>
+        </w:rPr>
+        <w:t>noexcept</w:t>
+      </w:r>
+      <w:proofErr w:type="spellEnd"/>
+      <w:r>
+        <w:t xml:space="preserve"> function.</w:t>
+      </w:r>
+    </w:p>
+    <w:p>
+      <w:pPr>
+        <w:pStyle w:val="ListParagraph"/>
+        <w:numPr>
+          <w:ilvl w:val="0"/>
+          <w:numId w:val="2"/>
+        </w:numPr>
+      </w:pPr>
+      <w:r>
+        <w:t>Directly or indirectly invoking a system function that does not return.</w:t>
+      </w:r>
+    </w:p>
+    <w:p>
+      <w:pPr>
+        <w:pStyle w:val="ListParagraph"/>
+        <w:numPr>
+          <w:ilvl w:val="0"/>
+          <w:numId w:val="3"/>
+        </w:numPr>
+      </w:pPr>
+      <w:r>
+        <w:t xml:space="preserve">A function is marked as </w:t>
+      </w:r>
+      <w:r>
+        <w:rPr>
+          <w:i/>
+          <w:iCs/>
+        </w:rPr>
+        <w:t>[[</w:t>
+      </w:r>
+      <w:proofErr w:type="spellStart"/>
+      <w:r>
+        <w:rPr>
+          <w:i/>
+          <w:iCs/>
+        </w:rPr>
+        <w:t>no</w:t>
+      </w:r>
+      <w:r>
+        <w:rPr>
+          <w:i/>
+          <w:iCs/>
+        </w:rPr>
+        <w:t>return</w:t>
+      </w:r>
+      <w:proofErr w:type="spellEnd"/>
+      <w:r>
+        <w:rPr>
+          <w:i/>
+          <w:iCs/>
+        </w:rPr>
+        <w:t>]]</w:t>
+      </w:r>
+      <w:r>
+        <w:t xml:space="preserve"> if it is not returned normally, i.e. through a </w:t>
+      </w:r>
+      <w:r>
+        <w:rPr>
+          <w:i/>
+          <w:iCs/>
+        </w:rPr>
+        <w:t>return</w:t>
+      </w:r>
+      <w:r>
+        <w:t xml:space="preserve"> or simply reaching the end.</w:t>
+      </w:r>
+    </w:p>
+    <w:p>
+      <w:pPr>
+        <w:pStyle w:val="ListParagraph"/>
+        <w:numPr>
+          <w:ilvl w:val="0"/>
+          <w:numId w:val="3"/>
+        </w:numPr>
+      </w:pPr>
+      <w:r>
+        <w:t xml:space="preserve">What happens when the function returns </w:t>
+      </w:r>
+      <w:proofErr w:type="spellStart"/>
+      <w:r>
+        <w:t>inspite</w:t>
+      </w:r>
+      <w:proofErr w:type="spellEnd"/>
+      <w:r>
+        <w:t xml:space="preserve"> of a </w:t>
+      </w:r>
+      <w:r>
+        <w:rPr>
+          <w:i/>
+          <w:iCs/>
+        </w:rPr>
+        <w:t>[[</w:t>
+      </w:r>
+      <w:proofErr w:type="spellStart"/>
+      <w:r>
+        <w:rPr>
+          <w:i/>
+          <w:iCs/>
+        </w:rPr>
+        <w:t>no</w:t>
+      </w:r>
+      <w:r>
+        <w:rPr>
+          <w:i/>
+          <w:iCs/>
+        </w:rPr>
+        <w:t>return</w:t>
+      </w:r>
+      <w:proofErr w:type="spellEnd"/>
+      <w:r>
+        <w:rPr>
+          <w:i/>
+          <w:iCs/>
+        </w:rPr>
+        <w:t>]]</w:t>
+      </w:r>
+      <w:r>
+        <w:t xml:space="preserve"> attribute is undefined.</w:t>
+      </w:r>
+    </w:p>
+    <w:p/>
+    <w:p>
+      <w:pPr>
+        <w:pStyle w:val="ListParagraph"/>
+        <w:numPr>
+          <w:ilvl w:val="0"/>
+          <w:numId w:val="3"/>
+        </w:numPr>
+      </w:pPr>
+      <w:r>
+        <w:rPr>
+          <w:b/>
+          <w:bCs/>
+        </w:rPr>
+        <w:t>Local Variables –</w:t>
+      </w:r>
+    </w:p>
+    <w:p>
+      <w:pPr>
+        <w:pStyle w:val="ListParagraph"/>
+        <w:numPr>
+          <w:ilvl w:val="0"/>
+          <w:numId w:val="3"/>
+        </w:numPr>
+      </w:pPr>
+      <w:r>
+        <w:t>A local variable or constant is initialised when the thread of execution reaches its definition.</w:t>
+      </w:r>
+    </w:p>
+    <w:p>
+      <w:pPr>
+        <w:pStyle w:val="ListParagraph"/>
+        <w:numPr>
+          <w:ilvl w:val="0"/>
+          <w:numId w:val="3"/>
+        </w:numPr>
+      </w:pPr>
+      <w:r>
+        <w:t xml:space="preserve">A </w:t>
+      </w:r>
+      <w:r>
+        <w:rPr>
+          <w:i/>
+          <w:iCs/>
+        </w:rPr>
+        <w:t>static</w:t>
+      </w:r>
+      <w:r>
+        <w:t xml:space="preserve"> local variable allows the function to preserve information between calls without introducing a global variable that might be accessed and corrupted by other functions.</w:t>
+      </w:r>
+    </w:p>
+    <w:p>
+      <w:pPr>
+        <w:pStyle w:val="ListParagraph"/>
+        <w:numPr>
+          <w:ilvl w:val="0"/>
+          <w:numId w:val="3"/>
+        </w:numPr>
+      </w:pPr>
+      <w:r>
+        <w:t xml:space="preserve">The effect of initialising a local </w:t>
+      </w:r>
+      <w:r>
+        <w:rPr>
+          <w:i/>
+          <w:iCs/>
+        </w:rPr>
+        <w:t>static</w:t>
+      </w:r>
+      <w:r>
+        <w:t xml:space="preserve"> is undefined.</w:t>
       </w:r>
     </w:p>
     <w:sectPr>
@@ -674,19 +1092,19 @@
 <file path=word/numbering.xml><?xml version="1.0" encoding="utf-8"?>
 <w:numbering xmlns:wpc="http://schemas.microsoft.com/office/word/2010/wordprocessingCanvas" xmlns:cx="http://schemas.microsoft.com/office/drawing/2014/chartex" xmlns:cx1="http://schemas.microsoft.com/office/drawing/2015/9/8/chartex" xmlns:cx2="http://schemas.microsoft.com/office/drawing/2015/10/21/chartex" xmlns:cx3="http://schemas.microsoft.com/office/drawing/2016/5/9/chartex" xmlns:cx4="http://schemas.microsoft.com/office/drawing/2016/5/10/chartex" xmlns:cx5="http://schemas.microsoft.com/office/drawing/2016/5/11/chartex" xmlns:cx6="http://schemas.microsoft.com/office/drawing/2016/5/12/chartex" xmlns:cx7="http://schemas.microsoft.com/office/drawing/2016/5/13/chartex" xmlns:cx8="http://schemas.microsoft.com/office/drawing/2016/5/14/chartex" xmlns:mc="http://schemas.openxmlformats.org/markup-compatibility/2006" xmlns:aink="http://schemas.microsoft.com/office/drawing/2016/ink" xmlns:am3d="http://schemas.microsoft.com/office/drawing/2017/model3d" xmlns:o="urn:schemas-microsoft-com:office:office" xmlns:oel="http://schemas.microsoft.com/office/2019/extlst" xmlns:r="http://schemas.openxmlformats.org/officeDocument/2006/relationships" xmlns:m="http://schemas.openxmlformats.org/officeDocument/2006/math" xmlns:v="urn:schemas-microsoft-com:vml" xmlns:wp14="http://schemas.microsoft.com/office/word/2010/wordprocessingDrawing" xmlns:wp="http://schemas.openxmlformats.org/drawingml/2006/wordprocessingDrawing" xmlns:w10="urn:schemas-microsoft-com:office:word" xmlns:w="http://schemas.openxmlformats.org/wordprocessingml/2006/main" xmlns:w14="http://schemas.microsoft.com/office/word/2010/wordml" xmlns:w15="http://schemas.microsoft.com/office/word/2012/wordml" xmlns:w16cex="http://schemas.microsoft.com/office/word/2018/wordml/cex" xmlns:w16cid="http://schemas.microsoft.com/office/word/2016/wordml/cid" xmlns:w16="http://schemas.microsoft.com/office/word/2018/wordml" xmlns:w16du="http://schemas.microsoft.com/office/word/2023/wordml/word16du" xmlns:w16sdtdh="http://schemas.microsoft.com/office/word/2020/wordml/sdtdatahash" xmlns:w16se="http://schemas.microsoft.com/office/word/2015/wordml/symex" xmlns:wpg="http://schemas.microsoft.com/office/word/2010/wordprocessingGroup" xmlns:wpi="http://schemas.microsoft.com/office/word/2010/wordprocessingInk" xmlns:wne="http://schemas.microsoft.com/office/word/2006/wordml" xmlns:wps="http://schemas.microsoft.com/office/word/2010/wordprocessingShape" mc:Ignorable="w14 w15 w16se w16cid w16 w16cex w16sdtdh w16du wp14">
   <w:abstractNum w:abstractNumId="0" w15:restartNumberingAfterBreak="0">
-    <w:nsid w:val="3A405A50"/>
+    <w:nsid w:val="054B480C"/>
     <w:multiLevelType w:val="hybridMultilevel"/>
-    <w:tmpl w:val="5AB68F90"/>
-    <w:lvl w:ilvl="0" w:tplc="40090001">
+    <w:tmpl w:val="C1847442"/>
+    <w:lvl w:ilvl="0" w:tplc="4009000B">
       <w:start w:val="1"/>
       <w:numFmt w:val="bullet"/>
-      <w:lvlText w:val=""/>
+      <w:lvlText w:val=""/>
       <w:lvlJc w:val="left"/>
       <w:pPr>
-        <w:ind w:left="360" w:hanging="360"/>
-      </w:pPr>
-      <w:rPr>
-        <w:rFonts w:ascii="Symbol" w:hAnsi="Symbol" w:hint="default"/>
+        <w:ind w:left="720" w:hanging="360"/>
+      </w:pPr>
+      <w:rPr>
+        <w:rFonts w:ascii="Wingdings" w:hAnsi="Wingdings" w:hint="default"/>
       </w:rPr>
     </w:lvl>
     <w:lvl w:ilvl="1" w:tplc="40090003" w:tentative="1">
@@ -695,7 +1113,7 @@
       <w:lvlText w:val="o"/>
       <w:lvlJc w:val="left"/>
       <w:pPr>
-        <w:ind w:left="1080" w:hanging="360"/>
+        <w:ind w:left="1440" w:hanging="360"/>
       </w:pPr>
       <w:rPr>
         <w:rFonts w:ascii="Courier New" w:hAnsi="Courier New" w:cs="Courier New" w:hint="default"/>
@@ -707,7 +1125,7 @@
       <w:lvlText w:val=""/>
       <w:lvlJc w:val="left"/>
       <w:pPr>
-        <w:ind w:left="1800" w:hanging="360"/>
+        <w:ind w:left="2160" w:hanging="360"/>
       </w:pPr>
       <w:rPr>
         <w:rFonts w:ascii="Wingdings" w:hAnsi="Wingdings" w:hint="default"/>
@@ -719,7 +1137,7 @@
       <w:lvlText w:val=""/>
       <w:lvlJc w:val="left"/>
       <w:pPr>
-        <w:ind w:left="2520" w:hanging="360"/>
+        <w:ind w:left="2880" w:hanging="360"/>
       </w:pPr>
       <w:rPr>
         <w:rFonts w:ascii="Symbol" w:hAnsi="Symbol" w:hint="default"/>
@@ -731,7 +1149,7 @@
       <w:lvlText w:val="o"/>
       <w:lvlJc w:val="left"/>
       <w:pPr>
-        <w:ind w:left="3240" w:hanging="360"/>
+        <w:ind w:left="3600" w:hanging="360"/>
       </w:pPr>
       <w:rPr>
         <w:rFonts w:ascii="Courier New" w:hAnsi="Courier New" w:cs="Courier New" w:hint="default"/>
@@ -743,7 +1161,7 @@
       <w:lvlText w:val=""/>
       <w:lvlJc w:val="left"/>
       <w:pPr>
-        <w:ind w:left="3960" w:hanging="360"/>
+        <w:ind w:left="4320" w:hanging="360"/>
       </w:pPr>
       <w:rPr>
         <w:rFonts w:ascii="Wingdings" w:hAnsi="Wingdings" w:hint="default"/>
@@ -755,7 +1173,7 @@
       <w:lvlText w:val=""/>
       <w:lvlJc w:val="left"/>
       <w:pPr>
-        <w:ind w:left="4680" w:hanging="360"/>
+        <w:ind w:left="5040" w:hanging="360"/>
       </w:pPr>
       <w:rPr>
         <w:rFonts w:ascii="Symbol" w:hAnsi="Symbol" w:hint="default"/>
@@ -767,7 +1185,7 @@
       <w:lvlText w:val="o"/>
       <w:lvlJc w:val="left"/>
       <w:pPr>
-        <w:ind w:left="5400" w:hanging="360"/>
+        <w:ind w:left="5760" w:hanging="360"/>
       </w:pPr>
       <w:rPr>
         <w:rFonts w:ascii="Courier New" w:hAnsi="Courier New" w:cs="Courier New" w:hint="default"/>
@@ -779,6 +1197,232 @@
       <w:lvlText w:val=""/>
       <w:lvlJc w:val="left"/>
       <w:pPr>
+        <w:ind w:left="6480" w:hanging="360"/>
+      </w:pPr>
+      <w:rPr>
+        <w:rFonts w:ascii="Wingdings" w:hAnsi="Wingdings" w:hint="default"/>
+      </w:rPr>
+    </w:lvl>
+  </w:abstractNum>
+  <w:abstractNum w:abstractNumId="1" w15:restartNumberingAfterBreak="0">
+    <w:nsid w:val="3920395B"/>
+    <w:multiLevelType w:val="hybridMultilevel"/>
+    <w:tmpl w:val="FFD662C2"/>
+    <w:lvl w:ilvl="0" w:tplc="40090001">
+      <w:start w:val="1"/>
+      <w:numFmt w:val="bullet"/>
+      <w:lvlText w:val=""/>
+      <w:lvlJc w:val="left"/>
+      <w:pPr>
+        <w:ind w:left="360" w:hanging="360"/>
+      </w:pPr>
+      <w:rPr>
+        <w:rFonts w:ascii="Symbol" w:hAnsi="Symbol" w:hint="default"/>
+      </w:rPr>
+    </w:lvl>
+    <w:lvl w:ilvl="1" w:tplc="40090003" w:tentative="1">
+      <w:start w:val="1"/>
+      <w:numFmt w:val="bullet"/>
+      <w:lvlText w:val="o"/>
+      <w:lvlJc w:val="left"/>
+      <w:pPr>
+        <w:ind w:left="1080" w:hanging="360"/>
+      </w:pPr>
+      <w:rPr>
+        <w:rFonts w:ascii="Courier New" w:hAnsi="Courier New" w:cs="Courier New" w:hint="default"/>
+      </w:rPr>
+    </w:lvl>
+    <w:lvl w:ilvl="2" w:tplc="40090005" w:tentative="1">
+      <w:start w:val="1"/>
+      <w:numFmt w:val="bullet"/>
+      <w:lvlText w:val=""/>
+      <w:lvlJc w:val="left"/>
+      <w:pPr>
+        <w:ind w:left="1800" w:hanging="360"/>
+      </w:pPr>
+      <w:rPr>
+        <w:rFonts w:ascii="Wingdings" w:hAnsi="Wingdings" w:hint="default"/>
+      </w:rPr>
+    </w:lvl>
+    <w:lvl w:ilvl="3" w:tplc="40090001" w:tentative="1">
+      <w:start w:val="1"/>
+      <w:numFmt w:val="bullet"/>
+      <w:lvlText w:val=""/>
+      <w:lvlJc w:val="left"/>
+      <w:pPr>
+        <w:ind w:left="2520" w:hanging="360"/>
+      </w:pPr>
+      <w:rPr>
+        <w:rFonts w:ascii="Symbol" w:hAnsi="Symbol" w:hint="default"/>
+      </w:rPr>
+    </w:lvl>
+    <w:lvl w:ilvl="4" w:tplc="40090003" w:tentative="1">
+      <w:start w:val="1"/>
+      <w:numFmt w:val="bullet"/>
+      <w:lvlText w:val="o"/>
+      <w:lvlJc w:val="left"/>
+      <w:pPr>
+        <w:ind w:left="3240" w:hanging="360"/>
+      </w:pPr>
+      <w:rPr>
+        <w:rFonts w:ascii="Courier New" w:hAnsi="Courier New" w:cs="Courier New" w:hint="default"/>
+      </w:rPr>
+    </w:lvl>
+    <w:lvl w:ilvl="5" w:tplc="40090005" w:tentative="1">
+      <w:start w:val="1"/>
+      <w:numFmt w:val="bullet"/>
+      <w:lvlText w:val=""/>
+      <w:lvlJc w:val="left"/>
+      <w:pPr>
+        <w:ind w:left="3960" w:hanging="360"/>
+      </w:pPr>
+      <w:rPr>
+        <w:rFonts w:ascii="Wingdings" w:hAnsi="Wingdings" w:hint="default"/>
+      </w:rPr>
+    </w:lvl>
+    <w:lvl w:ilvl="6" w:tplc="40090001" w:tentative="1">
+      <w:start w:val="1"/>
+      <w:numFmt w:val="bullet"/>
+      <w:lvlText w:val=""/>
+      <w:lvlJc w:val="left"/>
+      <w:pPr>
+        <w:ind w:left="4680" w:hanging="360"/>
+      </w:pPr>
+      <w:rPr>
+        <w:rFonts w:ascii="Symbol" w:hAnsi="Symbol" w:hint="default"/>
+      </w:rPr>
+    </w:lvl>
+    <w:lvl w:ilvl="7" w:tplc="40090003" w:tentative="1">
+      <w:start w:val="1"/>
+      <w:numFmt w:val="bullet"/>
+      <w:lvlText w:val="o"/>
+      <w:lvlJc w:val="left"/>
+      <w:pPr>
+        <w:ind w:left="5400" w:hanging="360"/>
+      </w:pPr>
+      <w:rPr>
+        <w:rFonts w:ascii="Courier New" w:hAnsi="Courier New" w:cs="Courier New" w:hint="default"/>
+      </w:rPr>
+    </w:lvl>
+    <w:lvl w:ilvl="8" w:tplc="40090005" w:tentative="1">
+      <w:start w:val="1"/>
+      <w:numFmt w:val="bullet"/>
+      <w:lvlText w:val=""/>
+      <w:lvlJc w:val="left"/>
+      <w:pPr>
+        <w:ind w:left="6120" w:hanging="360"/>
+      </w:pPr>
+      <w:rPr>
+        <w:rFonts w:ascii="Wingdings" w:hAnsi="Wingdings" w:hint="default"/>
+      </w:rPr>
+    </w:lvl>
+  </w:abstractNum>
+  <w:abstractNum w:abstractNumId="2" w15:restartNumberingAfterBreak="0">
+    <w:nsid w:val="3A405A50"/>
+    <w:multiLevelType w:val="hybridMultilevel"/>
+    <w:tmpl w:val="EE8C04A8"/>
+    <w:lvl w:ilvl="0" w:tplc="40090001">
+      <w:start w:val="1"/>
+      <w:numFmt w:val="bullet"/>
+      <w:lvlText w:val=""/>
+      <w:lvlJc w:val="left"/>
+      <w:pPr>
+        <w:ind w:left="360" w:hanging="360"/>
+      </w:pPr>
+      <w:rPr>
+        <w:rFonts w:ascii="Symbol" w:hAnsi="Symbol" w:hint="default"/>
+      </w:rPr>
+    </w:lvl>
+    <w:lvl w:ilvl="1" w:tplc="40090003" w:tentative="1">
+      <w:start w:val="1"/>
+      <w:numFmt w:val="bullet"/>
+      <w:lvlText w:val="o"/>
+      <w:lvlJc w:val="left"/>
+      <w:pPr>
+        <w:ind w:left="1080" w:hanging="360"/>
+      </w:pPr>
+      <w:rPr>
+        <w:rFonts w:ascii="Courier New" w:hAnsi="Courier New" w:cs="Courier New" w:hint="default"/>
+      </w:rPr>
+    </w:lvl>
+    <w:lvl w:ilvl="2" w:tplc="40090005" w:tentative="1">
+      <w:start w:val="1"/>
+      <w:numFmt w:val="bullet"/>
+      <w:lvlText w:val=""/>
+      <w:lvlJc w:val="left"/>
+      <w:pPr>
+        <w:ind w:left="1800" w:hanging="360"/>
+      </w:pPr>
+      <w:rPr>
+        <w:rFonts w:ascii="Wingdings" w:hAnsi="Wingdings" w:hint="default"/>
+      </w:rPr>
+    </w:lvl>
+    <w:lvl w:ilvl="3" w:tplc="40090001" w:tentative="1">
+      <w:start w:val="1"/>
+      <w:numFmt w:val="bullet"/>
+      <w:lvlText w:val=""/>
+      <w:lvlJc w:val="left"/>
+      <w:pPr>
+        <w:ind w:left="2520" w:hanging="360"/>
+      </w:pPr>
+      <w:rPr>
+        <w:rFonts w:ascii="Symbol" w:hAnsi="Symbol" w:hint="default"/>
+      </w:rPr>
+    </w:lvl>
+    <w:lvl w:ilvl="4" w:tplc="40090003" w:tentative="1">
+      <w:start w:val="1"/>
+      <w:numFmt w:val="bullet"/>
+      <w:lvlText w:val="o"/>
+      <w:lvlJc w:val="left"/>
+      <w:pPr>
+        <w:ind w:left="3240" w:hanging="360"/>
+      </w:pPr>
+      <w:rPr>
+        <w:rFonts w:ascii="Courier New" w:hAnsi="Courier New" w:cs="Courier New" w:hint="default"/>
+      </w:rPr>
+    </w:lvl>
+    <w:lvl w:ilvl="5" w:tplc="40090005" w:tentative="1">
+      <w:start w:val="1"/>
+      <w:numFmt w:val="bullet"/>
+      <w:lvlText w:val=""/>
+      <w:lvlJc w:val="left"/>
+      <w:pPr>
+        <w:ind w:left="3960" w:hanging="360"/>
+      </w:pPr>
+      <w:rPr>
+        <w:rFonts w:ascii="Wingdings" w:hAnsi="Wingdings" w:hint="default"/>
+      </w:rPr>
+    </w:lvl>
+    <w:lvl w:ilvl="6" w:tplc="40090001" w:tentative="1">
+      <w:start w:val="1"/>
+      <w:numFmt w:val="bullet"/>
+      <w:lvlText w:val=""/>
+      <w:lvlJc w:val="left"/>
+      <w:pPr>
+        <w:ind w:left="4680" w:hanging="360"/>
+      </w:pPr>
+      <w:rPr>
+        <w:rFonts w:ascii="Symbol" w:hAnsi="Symbol" w:hint="default"/>
+      </w:rPr>
+    </w:lvl>
+    <w:lvl w:ilvl="7" w:tplc="40090003" w:tentative="1">
+      <w:start w:val="1"/>
+      <w:numFmt w:val="bullet"/>
+      <w:lvlText w:val="o"/>
+      <w:lvlJc w:val="left"/>
+      <w:pPr>
+        <w:ind w:left="5400" w:hanging="360"/>
+      </w:pPr>
+      <w:rPr>
+        <w:rFonts w:ascii="Courier New" w:hAnsi="Courier New" w:cs="Courier New" w:hint="default"/>
+      </w:rPr>
+    </w:lvl>
+    <w:lvl w:ilvl="8" w:tplc="40090005" w:tentative="1">
+      <w:start w:val="1"/>
+      <w:numFmt w:val="bullet"/>
+      <w:lvlText w:val=""/>
+      <w:lvlJc w:val="left"/>
+      <w:pPr>
         <w:ind w:left="6120" w:hanging="360"/>
       </w:pPr>
       <w:rPr>
@@ -787,7 +1431,13 @@
     </w:lvl>
   </w:abstractNum>
   <w:num w:numId="1" w16cid:durableId="1937788507">
+    <w:abstractNumId w:val="2"/>
+  </w:num>
+  <w:num w:numId="2" w16cid:durableId="2028753878">
     <w:abstractNumId w:val="0"/>
+  </w:num>
+  <w:num w:numId="3" w16cid:durableId="116916408">
+    <w:abstractNumId w:val="1"/>
   </w:num>
 </w:numbering>
 </file>

</xml_diff>

<commit_message>
Add notes on thumb rule for Reference arguments.
</commit_message>
<xml_diff>
--- a/C++ Programming Language/12 Functions.docx
+++ b/C++ Programming Language/12 Functions.docx
@@ -212,7 +212,6 @@
           <w:numId w:val="1"/>
         </w:numPr>
       </w:pPr>
-      <w:proofErr w:type="spellStart"/>
       <w:r>
         <w:rPr>
           <w:i/>
@@ -227,7 +226,6 @@
         </w:rPr>
         <w:t>onstexpr</w:t>
       </w:r>
-      <w:proofErr w:type="spellEnd"/>
       <w:r>
         <w:t>, indicating that it should be possible to evaluate the function at compile time if given constant expressions as arguments.</w:t>
       </w:r>
@@ -240,7 +238,6 @@
           <w:numId w:val="1"/>
         </w:numPr>
       </w:pPr>
-      <w:proofErr w:type="spellStart"/>
       <w:r>
         <w:rPr>
           <w:i/>
@@ -255,7 +252,6 @@
         </w:rPr>
         <w:t>oexcept</w:t>
       </w:r>
-      <w:proofErr w:type="spellEnd"/>
       <w:r>
         <w:t>, indicating that the function may throw an exception.</w:t>
       </w:r>
@@ -305,23 +301,7 @@
           <w:i/>
           <w:iCs/>
         </w:rPr>
-        <w:t>[[</w:t>
-      </w:r>
-      <w:proofErr w:type="spellStart"/>
-      <w:r>
-        <w:rPr>
-          <w:i/>
-          <w:iCs/>
-        </w:rPr>
-        <w:t>noreturn</w:t>
-      </w:r>
-      <w:proofErr w:type="spellEnd"/>
-      <w:r>
-        <w:rPr>
-          <w:i/>
-          <w:iCs/>
-        </w:rPr>
-        <w:t>]]</w:t>
+        <w:t>[[noreturn]]</w:t>
       </w:r>
       <w:r>
         <w:t>, indicating that the function will not return using the normal call/ return mechanism.</w:t>
@@ -428,7 +408,6 @@
           <w:numId w:val="1"/>
         </w:numPr>
       </w:pPr>
-      <w:proofErr w:type="spellStart"/>
       <w:r>
         <w:rPr>
           <w:i/>
@@ -436,7 +415,6 @@
         </w:rPr>
         <w:t>const</w:t>
       </w:r>
-      <w:proofErr w:type="spellEnd"/>
       <w:r>
         <w:t>, indicating that it may not modify its object.</w:t>
       </w:r>
@@ -657,7 +635,6 @@
       <w:r>
         <w:t xml:space="preserve"> Not functions, but objects. Can’t be overloaded. Their </w:t>
       </w:r>
-      <w:proofErr w:type="gramStart"/>
       <w:r>
         <w:rPr>
           <w:b/>
@@ -665,39 +642,298 @@
           <w:i/>
           <w:iCs/>
         </w:rPr>
-        <w:t>operator(</w:t>
-      </w:r>
-      <w:proofErr w:type="gramEnd"/>
+        <w:t>operator()</w:t>
+      </w:r>
+      <w:r>
+        <w:t>s are functions.</w:t>
+      </w:r>
+    </w:p>
+    <w:p>
+      <w:pPr>
+        <w:pStyle w:val="ListParagraph"/>
+        <w:numPr>
+          <w:ilvl w:val="0"/>
+          <w:numId w:val="1"/>
+        </w:numPr>
+      </w:pPr>
+      <w:r>
+        <w:rPr>
+          <w:i/>
+          <w:iCs/>
+        </w:rPr>
+        <w:t>Lambda Expressions:</w:t>
+      </w:r>
+      <w:r>
+        <w:t xml:space="preserve"> Shorthand for defining function objects.</w:t>
+      </w:r>
+    </w:p>
+    <w:p/>
+    <w:p>
+      <w:pPr>
+        <w:pStyle w:val="ListParagraph"/>
+        <w:numPr>
+          <w:ilvl w:val="0"/>
+          <w:numId w:val="1"/>
+        </w:numPr>
+      </w:pPr>
       <w:r>
         <w:rPr>
           <w:b/>
           <w:bCs/>
-          <w:i/>
-          <w:iCs/>
-        </w:rPr>
-        <w:t>)</w:t>
-      </w:r>
-      <w:r>
-        <w:t>s are functions.</w:t>
-      </w:r>
-    </w:p>
-    <w:p>
-      <w:pPr>
-        <w:pStyle w:val="ListParagraph"/>
-        <w:numPr>
-          <w:ilvl w:val="0"/>
-          <w:numId w:val="1"/>
-        </w:numPr>
-      </w:pPr>
-      <w:r>
-        <w:rPr>
-          <w:i/>
-          <w:iCs/>
-        </w:rPr>
-        <w:t>Lambda Expressions:</w:t>
-      </w:r>
-      <w:r>
-        <w:t xml:space="preserve"> Shorthand for defining function objects.</w:t>
+        </w:rPr>
+        <w:t>Returning Values –</w:t>
+      </w:r>
+    </w:p>
+    <w:p>
+      <w:pPr>
+        <w:pStyle w:val="ListParagraph"/>
+        <w:numPr>
+          <w:ilvl w:val="0"/>
+          <w:numId w:val="1"/>
+        </w:numPr>
+      </w:pPr>
+      <w:r>
+        <w:t xml:space="preserve">A value must be returned from a function that is not declared </w:t>
+      </w:r>
+      <w:r>
+        <w:rPr>
+          <w:i/>
+          <w:iCs/>
+        </w:rPr>
+        <w:t>void</w:t>
+      </w:r>
+      <w:r>
+        <w:t>.</w:t>
+      </w:r>
+    </w:p>
+    <w:p>
+      <w:pPr>
+        <w:pStyle w:val="ListParagraph"/>
+        <w:numPr>
+          <w:ilvl w:val="0"/>
+          <w:numId w:val="1"/>
+        </w:numPr>
+      </w:pPr>
+      <w:r>
+        <w:t xml:space="preserve">Conversely, a value can’t be returned from a </w:t>
+      </w:r>
+      <w:r>
+        <w:rPr>
+          <w:i/>
+          <w:iCs/>
+        </w:rPr>
+        <w:t>void</w:t>
+      </w:r>
+      <w:r>
+        <w:t xml:space="preserve"> function.</w:t>
+      </w:r>
+    </w:p>
+    <w:p>
+      <w:pPr>
+        <w:pStyle w:val="ListParagraph"/>
+        <w:numPr>
+          <w:ilvl w:val="0"/>
+          <w:numId w:val="1"/>
+        </w:numPr>
+      </w:pPr>
+      <w:r>
+        <w:t>A function that calls itself is said to be recursive.</w:t>
+      </w:r>
+    </w:p>
+    <w:p>
+      <w:pPr>
+        <w:pStyle w:val="ListParagraph"/>
+        <w:numPr>
+          <w:ilvl w:val="0"/>
+          <w:numId w:val="1"/>
+        </w:numPr>
+      </w:pPr>
+      <w:r>
+        <w:t>A return statement is one of the following ways of returning a statement –</w:t>
+      </w:r>
+    </w:p>
+    <w:p>
+      <w:pPr>
+        <w:pStyle w:val="ListParagraph"/>
+        <w:numPr>
+          <w:ilvl w:val="0"/>
+          <w:numId w:val="2"/>
+        </w:numPr>
+      </w:pPr>
+      <w:r>
+        <w:t>Executing a return statement.</w:t>
+      </w:r>
+    </w:p>
+    <w:p>
+      <w:pPr>
+        <w:pStyle w:val="ListParagraph"/>
+        <w:numPr>
+          <w:ilvl w:val="0"/>
+          <w:numId w:val="2"/>
+        </w:numPr>
+      </w:pPr>
+      <w:r>
+        <w:t xml:space="preserve">Simply reaching the end of a </w:t>
+      </w:r>
+      <w:r>
+        <w:rPr>
+          <w:i/>
+          <w:iCs/>
+        </w:rPr>
+        <w:t>void</w:t>
+      </w:r>
+      <w:r>
+        <w:t xml:space="preserve"> function body.</w:t>
+      </w:r>
+    </w:p>
+    <w:p>
+      <w:pPr>
+        <w:pStyle w:val="ListParagraph"/>
+        <w:numPr>
+          <w:ilvl w:val="0"/>
+          <w:numId w:val="2"/>
+        </w:numPr>
+      </w:pPr>
+      <w:r>
+        <w:t xml:space="preserve">Simply reaching the end of </w:t>
+      </w:r>
+      <w:r>
+        <w:rPr>
+          <w:i/>
+          <w:iCs/>
+        </w:rPr>
+        <w:t>main()</w:t>
+      </w:r>
+      <w:r>
+        <w:t xml:space="preserve"> function body.</w:t>
+      </w:r>
+    </w:p>
+    <w:p>
+      <w:pPr>
+        <w:pStyle w:val="ListParagraph"/>
+        <w:numPr>
+          <w:ilvl w:val="0"/>
+          <w:numId w:val="2"/>
+        </w:numPr>
+      </w:pPr>
+      <w:r>
+        <w:t>Throwing an exception that is not caught locally.</w:t>
+      </w:r>
+    </w:p>
+    <w:p>
+      <w:pPr>
+        <w:pStyle w:val="ListParagraph"/>
+        <w:numPr>
+          <w:ilvl w:val="0"/>
+          <w:numId w:val="2"/>
+        </w:numPr>
+      </w:pPr>
+      <w:r>
+        <w:t xml:space="preserve">Terminating because an exception was thrown and not caught locally in a </w:t>
+      </w:r>
+      <w:r>
+        <w:rPr>
+          <w:i/>
+          <w:iCs/>
+        </w:rPr>
+        <w:t>noexcept</w:t>
+      </w:r>
+      <w:r>
+        <w:t xml:space="preserve"> function.</w:t>
+      </w:r>
+    </w:p>
+    <w:p>
+      <w:pPr>
+        <w:pStyle w:val="ListParagraph"/>
+        <w:numPr>
+          <w:ilvl w:val="0"/>
+          <w:numId w:val="2"/>
+        </w:numPr>
+      </w:pPr>
+      <w:r>
+        <w:t>Directly or indirectly invoking a system function that does not return.</w:t>
+      </w:r>
+    </w:p>
+    <w:p>
+      <w:pPr>
+        <w:pStyle w:val="ListParagraph"/>
+        <w:numPr>
+          <w:ilvl w:val="0"/>
+          <w:numId w:val="3"/>
+        </w:numPr>
+      </w:pPr>
+      <w:r>
+        <w:t xml:space="preserve">A function is marked as </w:t>
+      </w:r>
+      <w:r>
+        <w:rPr>
+          <w:i/>
+          <w:iCs/>
+        </w:rPr>
+        <w:t>[[no</w:t>
+      </w:r>
+      <w:r>
+        <w:rPr>
+          <w:i/>
+          <w:iCs/>
+        </w:rPr>
+        <w:t>return</w:t>
+      </w:r>
+      <w:r>
+        <w:rPr>
+          <w:i/>
+          <w:iCs/>
+        </w:rPr>
+        <w:t>]]</w:t>
+      </w:r>
+      <w:r>
+        <w:t xml:space="preserve"> if it is not returned normally, i.e. through a </w:t>
+      </w:r>
+      <w:r>
+        <w:rPr>
+          <w:i/>
+          <w:iCs/>
+        </w:rPr>
+        <w:t>return</w:t>
+      </w:r>
+      <w:r>
+        <w:t xml:space="preserve"> or simply reaching the end.</w:t>
+      </w:r>
+    </w:p>
+    <w:p>
+      <w:pPr>
+        <w:pStyle w:val="ListParagraph"/>
+        <w:numPr>
+          <w:ilvl w:val="0"/>
+          <w:numId w:val="3"/>
+        </w:numPr>
+      </w:pPr>
+      <w:r>
+        <w:t xml:space="preserve">What happens when the function returns inspite of a </w:t>
+      </w:r>
+      <w:r>
+        <w:rPr>
+          <w:i/>
+          <w:iCs/>
+        </w:rPr>
+        <w:t>[[no</w:t>
+      </w:r>
+      <w:r>
+        <w:rPr>
+          <w:i/>
+          <w:iCs/>
+        </w:rPr>
+        <w:t>return</w:t>
+      </w:r>
+      <w:r>
+        <w:rPr>
+          <w:i/>
+          <w:iCs/>
+        </w:rPr>
+        <w:t>]]</w:t>
+      </w:r>
+      <w:r>
+        <w:t xml:space="preserve"> attribute is undefined.</w:t>
       </w:r>
     </w:p>
     <w:p/>
@@ -706,7 +942,7 @@
         <w:pStyle w:val="ListParagraph"/>
         <w:numPr>
           <w:ilvl w:val="0"/>
-          <w:numId w:val="1"/>
+          <w:numId w:val="3"/>
         </w:numPr>
       </w:pPr>
       <w:r>
@@ -714,188 +950,7 @@
           <w:b/>
           <w:bCs/>
         </w:rPr>
-        <w:t>Returning Values –</w:t>
-      </w:r>
-    </w:p>
-    <w:p>
-      <w:pPr>
-        <w:pStyle w:val="ListParagraph"/>
-        <w:numPr>
-          <w:ilvl w:val="0"/>
-          <w:numId w:val="1"/>
-        </w:numPr>
-      </w:pPr>
-      <w:r>
-        <w:t xml:space="preserve">A value must be returned from a function that is not declared </w:t>
-      </w:r>
-      <w:r>
-        <w:rPr>
-          <w:i/>
-          <w:iCs/>
-        </w:rPr>
-        <w:t>void</w:t>
-      </w:r>
-      <w:r>
-        <w:t>.</w:t>
-      </w:r>
-    </w:p>
-    <w:p>
-      <w:pPr>
-        <w:pStyle w:val="ListParagraph"/>
-        <w:numPr>
-          <w:ilvl w:val="0"/>
-          <w:numId w:val="1"/>
-        </w:numPr>
-      </w:pPr>
-      <w:r>
-        <w:t xml:space="preserve">Conversely, a value can’t be returned from a </w:t>
-      </w:r>
-      <w:r>
-        <w:rPr>
-          <w:i/>
-          <w:iCs/>
-        </w:rPr>
-        <w:t>void</w:t>
-      </w:r>
-      <w:r>
-        <w:t xml:space="preserve"> function.</w:t>
-      </w:r>
-    </w:p>
-    <w:p>
-      <w:pPr>
-        <w:pStyle w:val="ListParagraph"/>
-        <w:numPr>
-          <w:ilvl w:val="0"/>
-          <w:numId w:val="1"/>
-        </w:numPr>
-      </w:pPr>
-      <w:r>
-        <w:t>A function that calls itself is said to be recursive.</w:t>
-      </w:r>
-    </w:p>
-    <w:p>
-      <w:pPr>
-        <w:pStyle w:val="ListParagraph"/>
-        <w:numPr>
-          <w:ilvl w:val="0"/>
-          <w:numId w:val="1"/>
-        </w:numPr>
-      </w:pPr>
-      <w:r>
-        <w:t>A return statement is one of the following ways of returning a statement –</w:t>
-      </w:r>
-    </w:p>
-    <w:p>
-      <w:pPr>
-        <w:pStyle w:val="ListParagraph"/>
-        <w:numPr>
-          <w:ilvl w:val="0"/>
-          <w:numId w:val="2"/>
-        </w:numPr>
-      </w:pPr>
-      <w:r>
-        <w:t>Executing a return statement.</w:t>
-      </w:r>
-    </w:p>
-    <w:p>
-      <w:pPr>
-        <w:pStyle w:val="ListParagraph"/>
-        <w:numPr>
-          <w:ilvl w:val="0"/>
-          <w:numId w:val="2"/>
-        </w:numPr>
-      </w:pPr>
-      <w:r>
-        <w:t xml:space="preserve">Simply reaching the end of a </w:t>
-      </w:r>
-      <w:r>
-        <w:rPr>
-          <w:i/>
-          <w:iCs/>
-        </w:rPr>
-        <w:t>void</w:t>
-      </w:r>
-      <w:r>
-        <w:t xml:space="preserve"> function body.</w:t>
-      </w:r>
-    </w:p>
-    <w:p>
-      <w:pPr>
-        <w:pStyle w:val="ListParagraph"/>
-        <w:numPr>
-          <w:ilvl w:val="0"/>
-          <w:numId w:val="2"/>
-        </w:numPr>
-      </w:pPr>
-      <w:r>
-        <w:t xml:space="preserve">Simply reaching the end of </w:t>
-      </w:r>
-      <w:proofErr w:type="gramStart"/>
-      <w:r>
-        <w:rPr>
-          <w:i/>
-          <w:iCs/>
-        </w:rPr>
-        <w:t>main(</w:t>
-      </w:r>
-      <w:proofErr w:type="gramEnd"/>
-      <w:r>
-        <w:rPr>
-          <w:i/>
-          <w:iCs/>
-        </w:rPr>
-        <w:t>)</w:t>
-      </w:r>
-      <w:r>
-        <w:t xml:space="preserve"> function body.</w:t>
-      </w:r>
-    </w:p>
-    <w:p>
-      <w:pPr>
-        <w:pStyle w:val="ListParagraph"/>
-        <w:numPr>
-          <w:ilvl w:val="0"/>
-          <w:numId w:val="2"/>
-        </w:numPr>
-      </w:pPr>
-      <w:r>
-        <w:t>Throwing an exception that is not caught locally.</w:t>
-      </w:r>
-    </w:p>
-    <w:p>
-      <w:pPr>
-        <w:pStyle w:val="ListParagraph"/>
-        <w:numPr>
-          <w:ilvl w:val="0"/>
-          <w:numId w:val="2"/>
-        </w:numPr>
-      </w:pPr>
-      <w:r>
-        <w:t xml:space="preserve">Terminating because an exception was thrown and not caught locally in a </w:t>
-      </w:r>
-      <w:proofErr w:type="spellStart"/>
-      <w:r>
-        <w:rPr>
-          <w:i/>
-          <w:iCs/>
-        </w:rPr>
-        <w:t>noexcept</w:t>
-      </w:r>
-      <w:proofErr w:type="spellEnd"/>
-      <w:r>
-        <w:t xml:space="preserve"> function.</w:t>
-      </w:r>
-    </w:p>
-    <w:p>
-      <w:pPr>
-        <w:pStyle w:val="ListParagraph"/>
-        <w:numPr>
-          <w:ilvl w:val="0"/>
-          <w:numId w:val="2"/>
-        </w:numPr>
-      </w:pPr>
-      <w:r>
-        <w:t>Directly or indirectly invoking a system function that does not return.</w:t>
+        <w:t>Local Variables –</w:t>
       </w:r>
     </w:p>
     <w:p>
@@ -907,50 +962,7 @@
         </w:numPr>
       </w:pPr>
       <w:r>
-        <w:t xml:space="preserve">A function is marked as </w:t>
-      </w:r>
-      <w:r>
-        <w:rPr>
-          <w:i/>
-          <w:iCs/>
-        </w:rPr>
-        <w:t>[[</w:t>
-      </w:r>
-      <w:proofErr w:type="spellStart"/>
-      <w:r>
-        <w:rPr>
-          <w:i/>
-          <w:iCs/>
-        </w:rPr>
-        <w:t>no</w:t>
-      </w:r>
-      <w:r>
-        <w:rPr>
-          <w:i/>
-          <w:iCs/>
-        </w:rPr>
-        <w:t>return</w:t>
-      </w:r>
-      <w:proofErr w:type="spellEnd"/>
-      <w:r>
-        <w:rPr>
-          <w:i/>
-          <w:iCs/>
-        </w:rPr>
-        <w:t>]]</w:t>
-      </w:r>
-      <w:r>
-        <w:t xml:space="preserve"> if it is not returned normally, i.e. through a </w:t>
-      </w:r>
-      <w:r>
-        <w:rPr>
-          <w:i/>
-          <w:iCs/>
-        </w:rPr>
-        <w:t>return</w:t>
-      </w:r>
-      <w:r>
-        <w:t xml:space="preserve"> or simply reaching the end.</w:t>
+        <w:t>A local variable or constant is initialised when the thread of execution reaches its definition.</w:t>
       </w:r>
     </w:p>
     <w:p>
@@ -962,48 +974,39 @@
         </w:numPr>
       </w:pPr>
       <w:r>
-        <w:t xml:space="preserve">What happens when the function returns </w:t>
-      </w:r>
-      <w:proofErr w:type="spellStart"/>
-      <w:r>
-        <w:t>inspite</w:t>
-      </w:r>
-      <w:proofErr w:type="spellEnd"/>
-      <w:r>
-        <w:t xml:space="preserve"> of a </w:t>
-      </w:r>
-      <w:r>
-        <w:rPr>
-          <w:i/>
-          <w:iCs/>
-        </w:rPr>
-        <w:t>[[</w:t>
-      </w:r>
-      <w:proofErr w:type="spellStart"/>
-      <w:r>
-        <w:rPr>
-          <w:i/>
-          <w:iCs/>
-        </w:rPr>
-        <w:t>no</w:t>
-      </w:r>
-      <w:r>
-        <w:rPr>
-          <w:i/>
-          <w:iCs/>
-        </w:rPr>
-        <w:t>return</w:t>
-      </w:r>
-      <w:proofErr w:type="spellEnd"/>
-      <w:r>
-        <w:rPr>
-          <w:i/>
-          <w:iCs/>
-        </w:rPr>
-        <w:t>]]</w:t>
-      </w:r>
-      <w:r>
-        <w:t xml:space="preserve"> attribute is undefined.</w:t>
+        <w:t xml:space="preserve">A </w:t>
+      </w:r>
+      <w:r>
+        <w:rPr>
+          <w:i/>
+          <w:iCs/>
+        </w:rPr>
+        <w:t>static</w:t>
+      </w:r>
+      <w:r>
+        <w:t xml:space="preserve"> local variable allows the function to preserve information between calls without introducing a global variable that might be accessed and corrupted by other functions.</w:t>
+      </w:r>
+    </w:p>
+    <w:p>
+      <w:pPr>
+        <w:pStyle w:val="ListParagraph"/>
+        <w:numPr>
+          <w:ilvl w:val="0"/>
+          <w:numId w:val="3"/>
+        </w:numPr>
+      </w:pPr>
+      <w:r>
+        <w:t xml:space="preserve">The effect of initialising a local </w:t>
+      </w:r>
+      <w:r>
+        <w:rPr>
+          <w:i/>
+          <w:iCs/>
+        </w:rPr>
+        <w:t>static</w:t>
+      </w:r>
+      <w:r>
+        <w:t xml:space="preserve"> is undefined.</w:t>
       </w:r>
     </w:p>
     <w:p/>
@@ -1020,63 +1023,83 @@
           <w:b/>
           <w:bCs/>
         </w:rPr>
-        <w:t>Local Variables –</w:t>
-      </w:r>
-    </w:p>
-    <w:p>
-      <w:pPr>
-        <w:pStyle w:val="ListParagraph"/>
-        <w:numPr>
-          <w:ilvl w:val="0"/>
-          <w:numId w:val="3"/>
-        </w:numPr>
-      </w:pPr>
-      <w:r>
-        <w:t>A local variable or constant is initialised when the thread of execution reaches its definition.</w:t>
-      </w:r>
-    </w:p>
-    <w:p>
-      <w:pPr>
-        <w:pStyle w:val="ListParagraph"/>
-        <w:numPr>
-          <w:ilvl w:val="0"/>
-          <w:numId w:val="3"/>
-        </w:numPr>
-      </w:pPr>
-      <w:r>
-        <w:t xml:space="preserve">A </w:t>
-      </w:r>
-      <w:r>
-        <w:rPr>
-          <w:i/>
-          <w:iCs/>
-        </w:rPr>
-        <w:t>static</w:t>
-      </w:r>
-      <w:r>
-        <w:t xml:space="preserve"> local variable allows the function to preserve information between calls without introducing a global variable that might be accessed and corrupted by other functions.</w:t>
-      </w:r>
-    </w:p>
-    <w:p>
-      <w:pPr>
-        <w:pStyle w:val="ListParagraph"/>
-        <w:numPr>
-          <w:ilvl w:val="0"/>
-          <w:numId w:val="3"/>
-        </w:numPr>
-      </w:pPr>
-      <w:r>
-        <w:t xml:space="preserve">The effect of initialising a local </w:t>
-      </w:r>
-      <w:r>
-        <w:rPr>
-          <w:i/>
-          <w:iCs/>
-        </w:rPr>
-        <w:t>static</w:t>
-      </w:r>
-      <w:r>
-        <w:t xml:space="preserve"> is undefined.</w:t>
+        <w:lastRenderedPageBreak/>
+        <w:t xml:space="preserve">Reference Arguments: </w:t>
+      </w:r>
+      <w:r>
+        <w:t>Rules of thumb to choose among the way of passing arguments –</w:t>
+      </w:r>
+    </w:p>
+    <w:p>
+      <w:pPr>
+        <w:pStyle w:val="ListParagraph"/>
+        <w:numPr>
+          <w:ilvl w:val="0"/>
+          <w:numId w:val="4"/>
+        </w:numPr>
+      </w:pPr>
+      <w:r>
+        <w:t>Use pass-by-value for small objects.</w:t>
+      </w:r>
+    </w:p>
+    <w:p>
+      <w:pPr>
+        <w:pStyle w:val="ListParagraph"/>
+        <w:numPr>
+          <w:ilvl w:val="0"/>
+          <w:numId w:val="4"/>
+        </w:numPr>
+      </w:pPr>
+      <w:r>
+        <w:t>Use pass-by-const-reference to pass large values that don’t need to modify.</w:t>
+      </w:r>
+    </w:p>
+    <w:p>
+      <w:pPr>
+        <w:pStyle w:val="ListParagraph"/>
+        <w:numPr>
+          <w:ilvl w:val="0"/>
+          <w:numId w:val="4"/>
+        </w:numPr>
+      </w:pPr>
+      <w:r>
+        <w:t>Return a result as a return value rather than modifying an object through argument.</w:t>
+      </w:r>
+    </w:p>
+    <w:p>
+      <w:pPr>
+        <w:pStyle w:val="ListParagraph"/>
+        <w:numPr>
+          <w:ilvl w:val="0"/>
+          <w:numId w:val="4"/>
+        </w:numPr>
+      </w:pPr>
+      <w:r>
+        <w:t>Use rvalue references to implement move and forwarding.</w:t>
+      </w:r>
+    </w:p>
+    <w:p>
+      <w:pPr>
+        <w:pStyle w:val="ListParagraph"/>
+        <w:numPr>
+          <w:ilvl w:val="0"/>
+          <w:numId w:val="4"/>
+        </w:numPr>
+      </w:pPr>
+      <w:r>
+        <w:t>Pass a pointer if “no object” is a valid alternative. Represent “no object" by nullptr.</w:t>
+      </w:r>
+    </w:p>
+    <w:p>
+      <w:pPr>
+        <w:pStyle w:val="ListParagraph"/>
+        <w:numPr>
+          <w:ilvl w:val="0"/>
+          <w:numId w:val="4"/>
+        </w:numPr>
+      </w:pPr>
+      <w:r>
+        <w:t>Pass use-by-reference only if you have to.</w:t>
       </w:r>
     </w:p>
     <w:sectPr>
@@ -1205,9 +1228,122 @@
     </w:lvl>
   </w:abstractNum>
   <w:abstractNum w:abstractNumId="1" w15:restartNumberingAfterBreak="0">
+    <w:nsid w:val="206B66D3"/>
+    <w:multiLevelType w:val="hybridMultilevel"/>
+    <w:tmpl w:val="F39C57CA"/>
+    <w:lvl w:ilvl="0" w:tplc="4009000B">
+      <w:start w:val="1"/>
+      <w:numFmt w:val="bullet"/>
+      <w:lvlText w:val=""/>
+      <w:lvlJc w:val="left"/>
+      <w:pPr>
+        <w:ind w:left="720" w:hanging="360"/>
+      </w:pPr>
+      <w:rPr>
+        <w:rFonts w:ascii="Wingdings" w:hAnsi="Wingdings" w:hint="default"/>
+      </w:rPr>
+    </w:lvl>
+    <w:lvl w:ilvl="1" w:tplc="40090003" w:tentative="1">
+      <w:start w:val="1"/>
+      <w:numFmt w:val="bullet"/>
+      <w:lvlText w:val="o"/>
+      <w:lvlJc w:val="left"/>
+      <w:pPr>
+        <w:ind w:left="1440" w:hanging="360"/>
+      </w:pPr>
+      <w:rPr>
+        <w:rFonts w:ascii="Courier New" w:hAnsi="Courier New" w:cs="Courier New" w:hint="default"/>
+      </w:rPr>
+    </w:lvl>
+    <w:lvl w:ilvl="2" w:tplc="40090005" w:tentative="1">
+      <w:start w:val="1"/>
+      <w:numFmt w:val="bullet"/>
+      <w:lvlText w:val=""/>
+      <w:lvlJc w:val="left"/>
+      <w:pPr>
+        <w:ind w:left="2160" w:hanging="360"/>
+      </w:pPr>
+      <w:rPr>
+        <w:rFonts w:ascii="Wingdings" w:hAnsi="Wingdings" w:hint="default"/>
+      </w:rPr>
+    </w:lvl>
+    <w:lvl w:ilvl="3" w:tplc="40090001" w:tentative="1">
+      <w:start w:val="1"/>
+      <w:numFmt w:val="bullet"/>
+      <w:lvlText w:val=""/>
+      <w:lvlJc w:val="left"/>
+      <w:pPr>
+        <w:ind w:left="2880" w:hanging="360"/>
+      </w:pPr>
+      <w:rPr>
+        <w:rFonts w:ascii="Symbol" w:hAnsi="Symbol" w:hint="default"/>
+      </w:rPr>
+    </w:lvl>
+    <w:lvl w:ilvl="4" w:tplc="40090003" w:tentative="1">
+      <w:start w:val="1"/>
+      <w:numFmt w:val="bullet"/>
+      <w:lvlText w:val="o"/>
+      <w:lvlJc w:val="left"/>
+      <w:pPr>
+        <w:ind w:left="3600" w:hanging="360"/>
+      </w:pPr>
+      <w:rPr>
+        <w:rFonts w:ascii="Courier New" w:hAnsi="Courier New" w:cs="Courier New" w:hint="default"/>
+      </w:rPr>
+    </w:lvl>
+    <w:lvl w:ilvl="5" w:tplc="40090005" w:tentative="1">
+      <w:start w:val="1"/>
+      <w:numFmt w:val="bullet"/>
+      <w:lvlText w:val=""/>
+      <w:lvlJc w:val="left"/>
+      <w:pPr>
+        <w:ind w:left="4320" w:hanging="360"/>
+      </w:pPr>
+      <w:rPr>
+        <w:rFonts w:ascii="Wingdings" w:hAnsi="Wingdings" w:hint="default"/>
+      </w:rPr>
+    </w:lvl>
+    <w:lvl w:ilvl="6" w:tplc="40090001" w:tentative="1">
+      <w:start w:val="1"/>
+      <w:numFmt w:val="bullet"/>
+      <w:lvlText w:val=""/>
+      <w:lvlJc w:val="left"/>
+      <w:pPr>
+        <w:ind w:left="5040" w:hanging="360"/>
+      </w:pPr>
+      <w:rPr>
+        <w:rFonts w:ascii="Symbol" w:hAnsi="Symbol" w:hint="default"/>
+      </w:rPr>
+    </w:lvl>
+    <w:lvl w:ilvl="7" w:tplc="40090003" w:tentative="1">
+      <w:start w:val="1"/>
+      <w:numFmt w:val="bullet"/>
+      <w:lvlText w:val="o"/>
+      <w:lvlJc w:val="left"/>
+      <w:pPr>
+        <w:ind w:left="5760" w:hanging="360"/>
+      </w:pPr>
+      <w:rPr>
+        <w:rFonts w:ascii="Courier New" w:hAnsi="Courier New" w:cs="Courier New" w:hint="default"/>
+      </w:rPr>
+    </w:lvl>
+    <w:lvl w:ilvl="8" w:tplc="40090005" w:tentative="1">
+      <w:start w:val="1"/>
+      <w:numFmt w:val="bullet"/>
+      <w:lvlText w:val=""/>
+      <w:lvlJc w:val="left"/>
+      <w:pPr>
+        <w:ind w:left="6480" w:hanging="360"/>
+      </w:pPr>
+      <w:rPr>
+        <w:rFonts w:ascii="Wingdings" w:hAnsi="Wingdings" w:hint="default"/>
+      </w:rPr>
+    </w:lvl>
+  </w:abstractNum>
+  <w:abstractNum w:abstractNumId="2" w15:restartNumberingAfterBreak="0">
     <w:nsid w:val="3920395B"/>
     <w:multiLevelType w:val="hybridMultilevel"/>
-    <w:tmpl w:val="FFD662C2"/>
+    <w:tmpl w:val="62943EFA"/>
     <w:lvl w:ilvl="0" w:tplc="40090001">
       <w:start w:val="1"/>
       <w:numFmt w:val="bullet"/>
@@ -1317,7 +1453,7 @@
       </w:rPr>
     </w:lvl>
   </w:abstractNum>
-  <w:abstractNum w:abstractNumId="2" w15:restartNumberingAfterBreak="0">
+  <w:abstractNum w:abstractNumId="3" w15:restartNumberingAfterBreak="0">
     <w:nsid w:val="3A405A50"/>
     <w:multiLevelType w:val="hybridMultilevel"/>
     <w:tmpl w:val="EE8C04A8"/>
@@ -1431,12 +1567,15 @@
     </w:lvl>
   </w:abstractNum>
   <w:num w:numId="1" w16cid:durableId="1937788507">
-    <w:abstractNumId w:val="2"/>
+    <w:abstractNumId w:val="3"/>
   </w:num>
   <w:num w:numId="2" w16cid:durableId="2028753878">
     <w:abstractNumId w:val="0"/>
   </w:num>
   <w:num w:numId="3" w16cid:durableId="116916408">
+    <w:abstractNumId w:val="2"/>
+  </w:num>
+  <w:num w:numId="4" w16cid:durableId="758208892">
     <w:abstractNumId w:val="1"/>
   </w:num>
 </w:numbering>

</xml_diff>

<commit_message>
Add notes on Unspecified Number of Arguments and Automatic Overload Resolution.
</commit_message>
<xml_diff>
--- a/C++ Programming Language/12 Functions.docx
+++ b/C++ Programming Language/12 Functions.docx
@@ -1102,6 +1102,127 @@
         <w:t>Pass use-by-reference only if you have to.</w:t>
       </w:r>
     </w:p>
+    <w:p/>
+    <w:p>
+      <w:pPr>
+        <w:pStyle w:val="ListParagraph"/>
+        <w:numPr>
+          <w:ilvl w:val="0"/>
+          <w:numId w:val="5"/>
+        </w:numPr>
+      </w:pPr>
+      <w:r>
+        <w:rPr>
+          <w:b/>
+          <w:bCs/>
+        </w:rPr>
+        <w:t xml:space="preserve">Unspecified Number of Arguments: </w:t>
+      </w:r>
+      <w:r>
+        <w:t>To implement such interfaces, we have –</w:t>
+      </w:r>
+    </w:p>
+    <w:p>
+      <w:pPr>
+        <w:pStyle w:val="ListParagraph"/>
+        <w:numPr>
+          <w:ilvl w:val="0"/>
+          <w:numId w:val="6"/>
+        </w:numPr>
+      </w:pPr>
+      <w:r>
+        <w:t>Use a variadic template. This allows us to handle an arbitrary number of arbitrary types in a type-safe manner by writing a small template metaprogram that interprets the argument list to determine its meaning and take appropriate actions.</w:t>
+      </w:r>
+    </w:p>
+    <w:p>
+      <w:pPr>
+        <w:pStyle w:val="ListParagraph"/>
+        <w:numPr>
+          <w:ilvl w:val="0"/>
+          <w:numId w:val="6"/>
+        </w:numPr>
+      </w:pPr>
+      <w:r>
+        <w:t>Use an initialiser list as the argument type. This allows us to handle an arbitrary number of arguments of a single type in a type-safe manner.</w:t>
+      </w:r>
+    </w:p>
+    <w:p>
+      <w:pPr>
+        <w:pStyle w:val="ListParagraph"/>
+        <w:numPr>
+          <w:ilvl w:val="0"/>
+          <w:numId w:val="6"/>
+        </w:numPr>
+      </w:pPr>
+      <w:r>
+        <w:t>Terminate argument list with ellipses (…), which means “and may be some more arguments”. This allows us to handle an arbitrary number of almost arbitrary types by using some macros from &lt;cstdarg&gt;. This solution is not inherently type-safe.</w:t>
+      </w:r>
+    </w:p>
+    <w:p>
+      <w:pPr>
+        <w:pStyle w:val="ListParagraph"/>
+        <w:numPr>
+          <w:ilvl w:val="0"/>
+          <w:numId w:val="5"/>
+        </w:numPr>
+      </w:pPr>
+      <w:r>
+        <w:t>Only when the number of arguments and the type of arguments vary and a variadic template solution is deemed undesirable is the ellipses necessary.</w:t>
+      </w:r>
+    </w:p>
+    <w:p/>
+    <w:p>
+      <w:pPr>
+        <w:pStyle w:val="ListParagraph"/>
+        <w:numPr>
+          <w:ilvl w:val="0"/>
+          <w:numId w:val="5"/>
+        </w:numPr>
+      </w:pPr>
+      <w:r>
+        <w:rPr>
+          <w:b/>
+          <w:bCs/>
+        </w:rPr>
+        <w:t>Automatic Overload Resolution:</w:t>
+      </w:r>
+    </w:p>
+    <w:p>
+      <w:pPr>
+        <w:pStyle w:val="ListParagraph"/>
+        <w:numPr>
+          <w:ilvl w:val="0"/>
+          <w:numId w:val="5"/>
+        </w:numPr>
+      </w:pPr>
+      <w:r>
+        <w:t>If we have separate print functions (with slightly different names for each) for each of the data types, we will have to remember several names and remember to use them correctly.</w:t>
+      </w:r>
+    </w:p>
+    <w:p>
+      <w:pPr>
+        <w:pStyle w:val="ListParagraph"/>
+        <w:numPr>
+          <w:ilvl w:val="0"/>
+          <w:numId w:val="5"/>
+        </w:numPr>
+      </w:pPr>
+      <w:r>
+        <w:t>This can be tedious,  error-prone and defeats the attempt to do generic-programming.</w:t>
+      </w:r>
+    </w:p>
+    <w:p>
+      <w:pPr>
+        <w:pStyle w:val="ListParagraph"/>
+        <w:numPr>
+          <w:ilvl w:val="0"/>
+          <w:numId w:val="5"/>
+        </w:numPr>
+      </w:pPr>
+      <w:r>
+        <w:t>It also encourages the programmer to focus on relatively low-level type issues.</w:t>
+      </w:r>
+    </w:p>
     <w:sectPr>
       <w:pgSz w:w="11906" w:h="16838"/>
       <w:pgMar w:top="1440" w:right="1440" w:bottom="1440" w:left="1440" w:header="708" w:footer="708" w:gutter="0"/>
@@ -1566,6 +1687,232 @@
       </w:rPr>
     </w:lvl>
   </w:abstractNum>
+  <w:abstractNum w:abstractNumId="4" w15:restartNumberingAfterBreak="0">
+    <w:nsid w:val="56C92DB0"/>
+    <w:multiLevelType w:val="hybridMultilevel"/>
+    <w:tmpl w:val="037295CC"/>
+    <w:lvl w:ilvl="0" w:tplc="4009000B">
+      <w:start w:val="1"/>
+      <w:numFmt w:val="bullet"/>
+      <w:lvlText w:val=""/>
+      <w:lvlJc w:val="left"/>
+      <w:pPr>
+        <w:ind w:left="720" w:hanging="360"/>
+      </w:pPr>
+      <w:rPr>
+        <w:rFonts w:ascii="Wingdings" w:hAnsi="Wingdings" w:hint="default"/>
+      </w:rPr>
+    </w:lvl>
+    <w:lvl w:ilvl="1" w:tplc="40090003" w:tentative="1">
+      <w:start w:val="1"/>
+      <w:numFmt w:val="bullet"/>
+      <w:lvlText w:val="o"/>
+      <w:lvlJc w:val="left"/>
+      <w:pPr>
+        <w:ind w:left="1440" w:hanging="360"/>
+      </w:pPr>
+      <w:rPr>
+        <w:rFonts w:ascii="Courier New" w:hAnsi="Courier New" w:cs="Courier New" w:hint="default"/>
+      </w:rPr>
+    </w:lvl>
+    <w:lvl w:ilvl="2" w:tplc="40090005" w:tentative="1">
+      <w:start w:val="1"/>
+      <w:numFmt w:val="bullet"/>
+      <w:lvlText w:val=""/>
+      <w:lvlJc w:val="left"/>
+      <w:pPr>
+        <w:ind w:left="2160" w:hanging="360"/>
+      </w:pPr>
+      <w:rPr>
+        <w:rFonts w:ascii="Wingdings" w:hAnsi="Wingdings" w:hint="default"/>
+      </w:rPr>
+    </w:lvl>
+    <w:lvl w:ilvl="3" w:tplc="40090001" w:tentative="1">
+      <w:start w:val="1"/>
+      <w:numFmt w:val="bullet"/>
+      <w:lvlText w:val=""/>
+      <w:lvlJc w:val="left"/>
+      <w:pPr>
+        <w:ind w:left="2880" w:hanging="360"/>
+      </w:pPr>
+      <w:rPr>
+        <w:rFonts w:ascii="Symbol" w:hAnsi="Symbol" w:hint="default"/>
+      </w:rPr>
+    </w:lvl>
+    <w:lvl w:ilvl="4" w:tplc="40090003" w:tentative="1">
+      <w:start w:val="1"/>
+      <w:numFmt w:val="bullet"/>
+      <w:lvlText w:val="o"/>
+      <w:lvlJc w:val="left"/>
+      <w:pPr>
+        <w:ind w:left="3600" w:hanging="360"/>
+      </w:pPr>
+      <w:rPr>
+        <w:rFonts w:ascii="Courier New" w:hAnsi="Courier New" w:cs="Courier New" w:hint="default"/>
+      </w:rPr>
+    </w:lvl>
+    <w:lvl w:ilvl="5" w:tplc="40090005" w:tentative="1">
+      <w:start w:val="1"/>
+      <w:numFmt w:val="bullet"/>
+      <w:lvlText w:val=""/>
+      <w:lvlJc w:val="left"/>
+      <w:pPr>
+        <w:ind w:left="4320" w:hanging="360"/>
+      </w:pPr>
+      <w:rPr>
+        <w:rFonts w:ascii="Wingdings" w:hAnsi="Wingdings" w:hint="default"/>
+      </w:rPr>
+    </w:lvl>
+    <w:lvl w:ilvl="6" w:tplc="40090001" w:tentative="1">
+      <w:start w:val="1"/>
+      <w:numFmt w:val="bullet"/>
+      <w:lvlText w:val=""/>
+      <w:lvlJc w:val="left"/>
+      <w:pPr>
+        <w:ind w:left="5040" w:hanging="360"/>
+      </w:pPr>
+      <w:rPr>
+        <w:rFonts w:ascii="Symbol" w:hAnsi="Symbol" w:hint="default"/>
+      </w:rPr>
+    </w:lvl>
+    <w:lvl w:ilvl="7" w:tplc="40090003" w:tentative="1">
+      <w:start w:val="1"/>
+      <w:numFmt w:val="bullet"/>
+      <w:lvlText w:val="o"/>
+      <w:lvlJc w:val="left"/>
+      <w:pPr>
+        <w:ind w:left="5760" w:hanging="360"/>
+      </w:pPr>
+      <w:rPr>
+        <w:rFonts w:ascii="Courier New" w:hAnsi="Courier New" w:cs="Courier New" w:hint="default"/>
+      </w:rPr>
+    </w:lvl>
+    <w:lvl w:ilvl="8" w:tplc="40090005" w:tentative="1">
+      <w:start w:val="1"/>
+      <w:numFmt w:val="bullet"/>
+      <w:lvlText w:val=""/>
+      <w:lvlJc w:val="left"/>
+      <w:pPr>
+        <w:ind w:left="6480" w:hanging="360"/>
+      </w:pPr>
+      <w:rPr>
+        <w:rFonts w:ascii="Wingdings" w:hAnsi="Wingdings" w:hint="default"/>
+      </w:rPr>
+    </w:lvl>
+  </w:abstractNum>
+  <w:abstractNum w:abstractNumId="5" w15:restartNumberingAfterBreak="0">
+    <w:nsid w:val="701D6036"/>
+    <w:multiLevelType w:val="hybridMultilevel"/>
+    <w:tmpl w:val="9B36009A"/>
+    <w:lvl w:ilvl="0" w:tplc="40090001">
+      <w:start w:val="1"/>
+      <w:numFmt w:val="bullet"/>
+      <w:lvlText w:val=""/>
+      <w:lvlJc w:val="left"/>
+      <w:pPr>
+        <w:ind w:left="360" w:hanging="360"/>
+      </w:pPr>
+      <w:rPr>
+        <w:rFonts w:ascii="Symbol" w:hAnsi="Symbol" w:hint="default"/>
+      </w:rPr>
+    </w:lvl>
+    <w:lvl w:ilvl="1" w:tplc="40090003" w:tentative="1">
+      <w:start w:val="1"/>
+      <w:numFmt w:val="bullet"/>
+      <w:lvlText w:val="o"/>
+      <w:lvlJc w:val="left"/>
+      <w:pPr>
+        <w:ind w:left="1080" w:hanging="360"/>
+      </w:pPr>
+      <w:rPr>
+        <w:rFonts w:ascii="Courier New" w:hAnsi="Courier New" w:cs="Courier New" w:hint="default"/>
+      </w:rPr>
+    </w:lvl>
+    <w:lvl w:ilvl="2" w:tplc="40090005" w:tentative="1">
+      <w:start w:val="1"/>
+      <w:numFmt w:val="bullet"/>
+      <w:lvlText w:val=""/>
+      <w:lvlJc w:val="left"/>
+      <w:pPr>
+        <w:ind w:left="1800" w:hanging="360"/>
+      </w:pPr>
+      <w:rPr>
+        <w:rFonts w:ascii="Wingdings" w:hAnsi="Wingdings" w:hint="default"/>
+      </w:rPr>
+    </w:lvl>
+    <w:lvl w:ilvl="3" w:tplc="40090001" w:tentative="1">
+      <w:start w:val="1"/>
+      <w:numFmt w:val="bullet"/>
+      <w:lvlText w:val=""/>
+      <w:lvlJc w:val="left"/>
+      <w:pPr>
+        <w:ind w:left="2520" w:hanging="360"/>
+      </w:pPr>
+      <w:rPr>
+        <w:rFonts w:ascii="Symbol" w:hAnsi="Symbol" w:hint="default"/>
+      </w:rPr>
+    </w:lvl>
+    <w:lvl w:ilvl="4" w:tplc="40090003" w:tentative="1">
+      <w:start w:val="1"/>
+      <w:numFmt w:val="bullet"/>
+      <w:lvlText w:val="o"/>
+      <w:lvlJc w:val="left"/>
+      <w:pPr>
+        <w:ind w:left="3240" w:hanging="360"/>
+      </w:pPr>
+      <w:rPr>
+        <w:rFonts w:ascii="Courier New" w:hAnsi="Courier New" w:cs="Courier New" w:hint="default"/>
+      </w:rPr>
+    </w:lvl>
+    <w:lvl w:ilvl="5" w:tplc="40090005" w:tentative="1">
+      <w:start w:val="1"/>
+      <w:numFmt w:val="bullet"/>
+      <w:lvlText w:val=""/>
+      <w:lvlJc w:val="left"/>
+      <w:pPr>
+        <w:ind w:left="3960" w:hanging="360"/>
+      </w:pPr>
+      <w:rPr>
+        <w:rFonts w:ascii="Wingdings" w:hAnsi="Wingdings" w:hint="default"/>
+      </w:rPr>
+    </w:lvl>
+    <w:lvl w:ilvl="6" w:tplc="40090001" w:tentative="1">
+      <w:start w:val="1"/>
+      <w:numFmt w:val="bullet"/>
+      <w:lvlText w:val=""/>
+      <w:lvlJc w:val="left"/>
+      <w:pPr>
+        <w:ind w:left="4680" w:hanging="360"/>
+      </w:pPr>
+      <w:rPr>
+        <w:rFonts w:ascii="Symbol" w:hAnsi="Symbol" w:hint="default"/>
+      </w:rPr>
+    </w:lvl>
+    <w:lvl w:ilvl="7" w:tplc="40090003" w:tentative="1">
+      <w:start w:val="1"/>
+      <w:numFmt w:val="bullet"/>
+      <w:lvlText w:val="o"/>
+      <w:lvlJc w:val="left"/>
+      <w:pPr>
+        <w:ind w:left="5400" w:hanging="360"/>
+      </w:pPr>
+      <w:rPr>
+        <w:rFonts w:ascii="Courier New" w:hAnsi="Courier New" w:cs="Courier New" w:hint="default"/>
+      </w:rPr>
+    </w:lvl>
+    <w:lvl w:ilvl="8" w:tplc="40090005" w:tentative="1">
+      <w:start w:val="1"/>
+      <w:numFmt w:val="bullet"/>
+      <w:lvlText w:val=""/>
+      <w:lvlJc w:val="left"/>
+      <w:pPr>
+        <w:ind w:left="6120" w:hanging="360"/>
+      </w:pPr>
+      <w:rPr>
+        <w:rFonts w:ascii="Wingdings" w:hAnsi="Wingdings" w:hint="default"/>
+      </w:rPr>
+    </w:lvl>
+  </w:abstractNum>
   <w:num w:numId="1" w16cid:durableId="1937788507">
     <w:abstractNumId w:val="3"/>
   </w:num>
@@ -1577,6 +1924,12 @@
   </w:num>
   <w:num w:numId="4" w16cid:durableId="758208892">
     <w:abstractNumId w:val="1"/>
+  </w:num>
+  <w:num w:numId="5" w16cid:durableId="1378554176">
+    <w:abstractNumId w:val="5"/>
+  </w:num>
+  <w:num w:numId="6" w16cid:durableId="439691638">
+    <w:abstractNumId w:val="4"/>
   </w:num>
 </w:numbering>
 </file>

</xml_diff>

<commit_message>
Added notes on Pre- and Postconditions, Pointer to Functions, and Macros.
</commit_message>
<xml_diff>
--- a/C++ Programming Language/12 Functions.docx
+++ b/C++ Programming Language/12 Functions.docx
@@ -212,6 +212,7 @@
           <w:numId w:val="1"/>
         </w:numPr>
       </w:pPr>
+      <w:proofErr w:type="spellStart"/>
       <w:r>
         <w:rPr>
           <w:i/>
@@ -226,6 +227,7 @@
         </w:rPr>
         <w:t>onstexpr</w:t>
       </w:r>
+      <w:proofErr w:type="spellEnd"/>
       <w:r>
         <w:t>, indicating that it should be possible to evaluate the function at compile time if given constant expressions as arguments.</w:t>
       </w:r>
@@ -238,6 +240,7 @@
           <w:numId w:val="1"/>
         </w:numPr>
       </w:pPr>
+      <w:proofErr w:type="spellStart"/>
       <w:r>
         <w:rPr>
           <w:i/>
@@ -252,6 +255,7 @@
         </w:rPr>
         <w:t>oexcept</w:t>
       </w:r>
+      <w:proofErr w:type="spellEnd"/>
       <w:r>
         <w:t>, indicating that the function may throw an exception.</w:t>
       </w:r>
@@ -301,7 +305,23 @@
           <w:i/>
           <w:iCs/>
         </w:rPr>
-        <w:t>[[noreturn]]</w:t>
+        <w:t>[[</w:t>
+      </w:r>
+      <w:proofErr w:type="spellStart"/>
+      <w:r>
+        <w:rPr>
+          <w:i/>
+          <w:iCs/>
+        </w:rPr>
+        <w:t>noreturn</w:t>
+      </w:r>
+      <w:proofErr w:type="spellEnd"/>
+      <w:r>
+        <w:rPr>
+          <w:i/>
+          <w:iCs/>
+        </w:rPr>
+        <w:t>]]</w:t>
       </w:r>
       <w:r>
         <w:t>, indicating that the function will not return using the normal call/ return mechanism.</w:t>
@@ -408,6 +428,7 @@
           <w:numId w:val="1"/>
         </w:numPr>
       </w:pPr>
+      <w:proofErr w:type="spellStart"/>
       <w:r>
         <w:rPr>
           <w:i/>
@@ -415,6 +436,7 @@
         </w:rPr>
         <w:t>const</w:t>
       </w:r>
+      <w:proofErr w:type="spellEnd"/>
       <w:r>
         <w:t>, indicating that it may not modify its object.</w:t>
       </w:r>
@@ -635,6 +657,7 @@
       <w:r>
         <w:t xml:space="preserve"> Not functions, but objects. Can’t be overloaded. Their </w:t>
       </w:r>
+      <w:proofErr w:type="gramStart"/>
       <w:r>
         <w:rPr>
           <w:b/>
@@ -642,46 +665,20 @@
           <w:i/>
           <w:iCs/>
         </w:rPr>
-        <w:t>operator()</w:t>
-      </w:r>
-      <w:r>
-        <w:t>s are functions.</w:t>
-      </w:r>
-    </w:p>
-    <w:p>
-      <w:pPr>
-        <w:pStyle w:val="ListParagraph"/>
-        <w:numPr>
-          <w:ilvl w:val="0"/>
-          <w:numId w:val="1"/>
-        </w:numPr>
-      </w:pPr>
-      <w:r>
-        <w:rPr>
-          <w:i/>
-          <w:iCs/>
-        </w:rPr>
-        <w:t>Lambda Expressions:</w:t>
-      </w:r>
-      <w:r>
-        <w:t xml:space="preserve"> Shorthand for defining function objects.</w:t>
-      </w:r>
-    </w:p>
-    <w:p/>
-    <w:p>
-      <w:pPr>
-        <w:pStyle w:val="ListParagraph"/>
-        <w:numPr>
-          <w:ilvl w:val="0"/>
-          <w:numId w:val="1"/>
-        </w:numPr>
-      </w:pPr>
+        <w:t>operator(</w:t>
+      </w:r>
+      <w:proofErr w:type="gramEnd"/>
       <w:r>
         <w:rPr>
           <w:b/>
           <w:bCs/>
-        </w:rPr>
-        <w:t>Returning Values –</w:t>
+          <w:i/>
+          <w:iCs/>
+        </w:rPr>
+        <w:t>)</w:t>
+      </w:r>
+      <w:r>
+        <w:t>s are functions.</w:t>
       </w:r>
     </w:p>
     <w:p>
@@ -693,256 +690,23 @@
         </w:numPr>
       </w:pPr>
       <w:r>
-        <w:t xml:space="preserve">A value must be returned from a function that is not declared </w:t>
-      </w:r>
-      <w:r>
-        <w:rPr>
-          <w:i/>
-          <w:iCs/>
-        </w:rPr>
-        <w:t>void</w:t>
-      </w:r>
-      <w:r>
-        <w:t>.</w:t>
-      </w:r>
-    </w:p>
+        <w:rPr>
+          <w:i/>
+          <w:iCs/>
+        </w:rPr>
+        <w:t>Lambda Expressions:</w:t>
+      </w:r>
+      <w:r>
+        <w:t xml:space="preserve"> Shorthand for defining function objects.</w:t>
+      </w:r>
+    </w:p>
+    <w:p/>
     <w:p>
       <w:pPr>
         <w:pStyle w:val="ListParagraph"/>
         <w:numPr>
           <w:ilvl w:val="0"/>
           <w:numId w:val="1"/>
-        </w:numPr>
-      </w:pPr>
-      <w:r>
-        <w:t xml:space="preserve">Conversely, a value can’t be returned from a </w:t>
-      </w:r>
-      <w:r>
-        <w:rPr>
-          <w:i/>
-          <w:iCs/>
-        </w:rPr>
-        <w:t>void</w:t>
-      </w:r>
-      <w:r>
-        <w:t xml:space="preserve"> function.</w:t>
-      </w:r>
-    </w:p>
-    <w:p>
-      <w:pPr>
-        <w:pStyle w:val="ListParagraph"/>
-        <w:numPr>
-          <w:ilvl w:val="0"/>
-          <w:numId w:val="1"/>
-        </w:numPr>
-      </w:pPr>
-      <w:r>
-        <w:t>A function that calls itself is said to be recursive.</w:t>
-      </w:r>
-    </w:p>
-    <w:p>
-      <w:pPr>
-        <w:pStyle w:val="ListParagraph"/>
-        <w:numPr>
-          <w:ilvl w:val="0"/>
-          <w:numId w:val="1"/>
-        </w:numPr>
-      </w:pPr>
-      <w:r>
-        <w:t>A return statement is one of the following ways of returning a statement –</w:t>
-      </w:r>
-    </w:p>
-    <w:p>
-      <w:pPr>
-        <w:pStyle w:val="ListParagraph"/>
-        <w:numPr>
-          <w:ilvl w:val="0"/>
-          <w:numId w:val="2"/>
-        </w:numPr>
-      </w:pPr>
-      <w:r>
-        <w:t>Executing a return statement.</w:t>
-      </w:r>
-    </w:p>
-    <w:p>
-      <w:pPr>
-        <w:pStyle w:val="ListParagraph"/>
-        <w:numPr>
-          <w:ilvl w:val="0"/>
-          <w:numId w:val="2"/>
-        </w:numPr>
-      </w:pPr>
-      <w:r>
-        <w:t xml:space="preserve">Simply reaching the end of a </w:t>
-      </w:r>
-      <w:r>
-        <w:rPr>
-          <w:i/>
-          <w:iCs/>
-        </w:rPr>
-        <w:t>void</w:t>
-      </w:r>
-      <w:r>
-        <w:t xml:space="preserve"> function body.</w:t>
-      </w:r>
-    </w:p>
-    <w:p>
-      <w:pPr>
-        <w:pStyle w:val="ListParagraph"/>
-        <w:numPr>
-          <w:ilvl w:val="0"/>
-          <w:numId w:val="2"/>
-        </w:numPr>
-      </w:pPr>
-      <w:r>
-        <w:t xml:space="preserve">Simply reaching the end of </w:t>
-      </w:r>
-      <w:r>
-        <w:rPr>
-          <w:i/>
-          <w:iCs/>
-        </w:rPr>
-        <w:t>main()</w:t>
-      </w:r>
-      <w:r>
-        <w:t xml:space="preserve"> function body.</w:t>
-      </w:r>
-    </w:p>
-    <w:p>
-      <w:pPr>
-        <w:pStyle w:val="ListParagraph"/>
-        <w:numPr>
-          <w:ilvl w:val="0"/>
-          <w:numId w:val="2"/>
-        </w:numPr>
-      </w:pPr>
-      <w:r>
-        <w:t>Throwing an exception that is not caught locally.</w:t>
-      </w:r>
-    </w:p>
-    <w:p>
-      <w:pPr>
-        <w:pStyle w:val="ListParagraph"/>
-        <w:numPr>
-          <w:ilvl w:val="0"/>
-          <w:numId w:val="2"/>
-        </w:numPr>
-      </w:pPr>
-      <w:r>
-        <w:t xml:space="preserve">Terminating because an exception was thrown and not caught locally in a </w:t>
-      </w:r>
-      <w:r>
-        <w:rPr>
-          <w:i/>
-          <w:iCs/>
-        </w:rPr>
-        <w:t>noexcept</w:t>
-      </w:r>
-      <w:r>
-        <w:t xml:space="preserve"> function.</w:t>
-      </w:r>
-    </w:p>
-    <w:p>
-      <w:pPr>
-        <w:pStyle w:val="ListParagraph"/>
-        <w:numPr>
-          <w:ilvl w:val="0"/>
-          <w:numId w:val="2"/>
-        </w:numPr>
-      </w:pPr>
-      <w:r>
-        <w:t>Directly or indirectly invoking a system function that does not return.</w:t>
-      </w:r>
-    </w:p>
-    <w:p>
-      <w:pPr>
-        <w:pStyle w:val="ListParagraph"/>
-        <w:numPr>
-          <w:ilvl w:val="0"/>
-          <w:numId w:val="3"/>
-        </w:numPr>
-      </w:pPr>
-      <w:r>
-        <w:t xml:space="preserve">A function is marked as </w:t>
-      </w:r>
-      <w:r>
-        <w:rPr>
-          <w:i/>
-          <w:iCs/>
-        </w:rPr>
-        <w:t>[[no</w:t>
-      </w:r>
-      <w:r>
-        <w:rPr>
-          <w:i/>
-          <w:iCs/>
-        </w:rPr>
-        <w:t>return</w:t>
-      </w:r>
-      <w:r>
-        <w:rPr>
-          <w:i/>
-          <w:iCs/>
-        </w:rPr>
-        <w:t>]]</w:t>
-      </w:r>
-      <w:r>
-        <w:t xml:space="preserve"> if it is not returned normally, i.e. through a </w:t>
-      </w:r>
-      <w:r>
-        <w:rPr>
-          <w:i/>
-          <w:iCs/>
-        </w:rPr>
-        <w:t>return</w:t>
-      </w:r>
-      <w:r>
-        <w:t xml:space="preserve"> or simply reaching the end.</w:t>
-      </w:r>
-    </w:p>
-    <w:p>
-      <w:pPr>
-        <w:pStyle w:val="ListParagraph"/>
-        <w:numPr>
-          <w:ilvl w:val="0"/>
-          <w:numId w:val="3"/>
-        </w:numPr>
-      </w:pPr>
-      <w:r>
-        <w:t xml:space="preserve">What happens when the function returns inspite of a </w:t>
-      </w:r>
-      <w:r>
-        <w:rPr>
-          <w:i/>
-          <w:iCs/>
-        </w:rPr>
-        <w:t>[[no</w:t>
-      </w:r>
-      <w:r>
-        <w:rPr>
-          <w:i/>
-          <w:iCs/>
-        </w:rPr>
-        <w:t>return</w:t>
-      </w:r>
-      <w:r>
-        <w:rPr>
-          <w:i/>
-          <w:iCs/>
-        </w:rPr>
-        <w:t>]]</w:t>
-      </w:r>
-      <w:r>
-        <w:t xml:space="preserve"> attribute is undefined.</w:t>
-      </w:r>
-    </w:p>
-    <w:p/>
-    <w:p>
-      <w:pPr>
-        <w:pStyle w:val="ListParagraph"/>
-        <w:numPr>
-          <w:ilvl w:val="0"/>
-          <w:numId w:val="3"/>
         </w:numPr>
       </w:pPr>
       <w:r>
@@ -950,7 +714,188 @@
           <w:b/>
           <w:bCs/>
         </w:rPr>
-        <w:t>Local Variables –</w:t>
+        <w:t>Returning Values –</w:t>
+      </w:r>
+    </w:p>
+    <w:p>
+      <w:pPr>
+        <w:pStyle w:val="ListParagraph"/>
+        <w:numPr>
+          <w:ilvl w:val="0"/>
+          <w:numId w:val="1"/>
+        </w:numPr>
+      </w:pPr>
+      <w:r>
+        <w:t xml:space="preserve">A value must be returned from a function that is not declared </w:t>
+      </w:r>
+      <w:r>
+        <w:rPr>
+          <w:i/>
+          <w:iCs/>
+        </w:rPr>
+        <w:t>void</w:t>
+      </w:r>
+      <w:r>
+        <w:t>.</w:t>
+      </w:r>
+    </w:p>
+    <w:p>
+      <w:pPr>
+        <w:pStyle w:val="ListParagraph"/>
+        <w:numPr>
+          <w:ilvl w:val="0"/>
+          <w:numId w:val="1"/>
+        </w:numPr>
+      </w:pPr>
+      <w:r>
+        <w:t xml:space="preserve">Conversely, a value can’t be returned from a </w:t>
+      </w:r>
+      <w:r>
+        <w:rPr>
+          <w:i/>
+          <w:iCs/>
+        </w:rPr>
+        <w:t>void</w:t>
+      </w:r>
+      <w:r>
+        <w:t xml:space="preserve"> function.</w:t>
+      </w:r>
+    </w:p>
+    <w:p>
+      <w:pPr>
+        <w:pStyle w:val="ListParagraph"/>
+        <w:numPr>
+          <w:ilvl w:val="0"/>
+          <w:numId w:val="1"/>
+        </w:numPr>
+      </w:pPr>
+      <w:r>
+        <w:t>A function that calls itself is said to be recursive.</w:t>
+      </w:r>
+    </w:p>
+    <w:p>
+      <w:pPr>
+        <w:pStyle w:val="ListParagraph"/>
+        <w:numPr>
+          <w:ilvl w:val="0"/>
+          <w:numId w:val="1"/>
+        </w:numPr>
+      </w:pPr>
+      <w:r>
+        <w:t>A return statement is one of the following ways of returning a statement –</w:t>
+      </w:r>
+    </w:p>
+    <w:p>
+      <w:pPr>
+        <w:pStyle w:val="ListParagraph"/>
+        <w:numPr>
+          <w:ilvl w:val="0"/>
+          <w:numId w:val="2"/>
+        </w:numPr>
+      </w:pPr>
+      <w:r>
+        <w:t>Executing a return statement.</w:t>
+      </w:r>
+    </w:p>
+    <w:p>
+      <w:pPr>
+        <w:pStyle w:val="ListParagraph"/>
+        <w:numPr>
+          <w:ilvl w:val="0"/>
+          <w:numId w:val="2"/>
+        </w:numPr>
+      </w:pPr>
+      <w:r>
+        <w:t xml:space="preserve">Simply reaching the end of a </w:t>
+      </w:r>
+      <w:r>
+        <w:rPr>
+          <w:i/>
+          <w:iCs/>
+        </w:rPr>
+        <w:t>void</w:t>
+      </w:r>
+      <w:r>
+        <w:t xml:space="preserve"> function body.</w:t>
+      </w:r>
+    </w:p>
+    <w:p>
+      <w:pPr>
+        <w:pStyle w:val="ListParagraph"/>
+        <w:numPr>
+          <w:ilvl w:val="0"/>
+          <w:numId w:val="2"/>
+        </w:numPr>
+      </w:pPr>
+      <w:r>
+        <w:t xml:space="preserve">Simply reaching the end of </w:t>
+      </w:r>
+      <w:proofErr w:type="gramStart"/>
+      <w:r>
+        <w:rPr>
+          <w:i/>
+          <w:iCs/>
+        </w:rPr>
+        <w:t>main(</w:t>
+      </w:r>
+      <w:proofErr w:type="gramEnd"/>
+      <w:r>
+        <w:rPr>
+          <w:i/>
+          <w:iCs/>
+        </w:rPr>
+        <w:t>)</w:t>
+      </w:r>
+      <w:r>
+        <w:t xml:space="preserve"> function body.</w:t>
+      </w:r>
+    </w:p>
+    <w:p>
+      <w:pPr>
+        <w:pStyle w:val="ListParagraph"/>
+        <w:numPr>
+          <w:ilvl w:val="0"/>
+          <w:numId w:val="2"/>
+        </w:numPr>
+      </w:pPr>
+      <w:r>
+        <w:t>Throwing an exception that is not caught locally.</w:t>
+      </w:r>
+    </w:p>
+    <w:p>
+      <w:pPr>
+        <w:pStyle w:val="ListParagraph"/>
+        <w:numPr>
+          <w:ilvl w:val="0"/>
+          <w:numId w:val="2"/>
+        </w:numPr>
+      </w:pPr>
+      <w:r>
+        <w:t xml:space="preserve">Terminating because an exception was thrown and not caught locally in a </w:t>
+      </w:r>
+      <w:proofErr w:type="spellStart"/>
+      <w:r>
+        <w:rPr>
+          <w:i/>
+          <w:iCs/>
+        </w:rPr>
+        <w:t>noexcept</w:t>
+      </w:r>
+      <w:proofErr w:type="spellEnd"/>
+      <w:r>
+        <w:t xml:space="preserve"> function.</w:t>
+      </w:r>
+    </w:p>
+    <w:p>
+      <w:pPr>
+        <w:pStyle w:val="ListParagraph"/>
+        <w:numPr>
+          <w:ilvl w:val="0"/>
+          <w:numId w:val="2"/>
+        </w:numPr>
+      </w:pPr>
+      <w:r>
+        <w:t>Directly or indirectly invoking a system function that does not return.</w:t>
       </w:r>
     </w:p>
     <w:p>
@@ -962,7 +907,50 @@
         </w:numPr>
       </w:pPr>
       <w:r>
-        <w:t>A local variable or constant is initialised when the thread of execution reaches its definition.</w:t>
+        <w:t xml:space="preserve">A function is marked as </w:t>
+      </w:r>
+      <w:r>
+        <w:rPr>
+          <w:i/>
+          <w:iCs/>
+        </w:rPr>
+        <w:t>[[</w:t>
+      </w:r>
+      <w:proofErr w:type="spellStart"/>
+      <w:r>
+        <w:rPr>
+          <w:i/>
+          <w:iCs/>
+        </w:rPr>
+        <w:t>no</w:t>
+      </w:r>
+      <w:r>
+        <w:rPr>
+          <w:i/>
+          <w:iCs/>
+        </w:rPr>
+        <w:t>return</w:t>
+      </w:r>
+      <w:proofErr w:type="spellEnd"/>
+      <w:r>
+        <w:rPr>
+          <w:i/>
+          <w:iCs/>
+        </w:rPr>
+        <w:t>]]</w:t>
+      </w:r>
+      <w:r>
+        <w:t xml:space="preserve"> if it is not returned normally, i.e. through a </w:t>
+      </w:r>
+      <w:r>
+        <w:rPr>
+          <w:i/>
+          <w:iCs/>
+        </w:rPr>
+        <w:t>return</w:t>
+      </w:r>
+      <w:r>
+        <w:t xml:space="preserve"> or simply reaching the end.</w:t>
       </w:r>
     </w:p>
     <w:p>
@@ -974,39 +962,48 @@
         </w:numPr>
       </w:pPr>
       <w:r>
-        <w:t xml:space="preserve">A </w:t>
-      </w:r>
-      <w:r>
-        <w:rPr>
-          <w:i/>
-          <w:iCs/>
-        </w:rPr>
-        <w:t>static</w:t>
-      </w:r>
-      <w:r>
-        <w:t xml:space="preserve"> local variable allows the function to preserve information between calls without introducing a global variable that might be accessed and corrupted by other functions.</w:t>
-      </w:r>
-    </w:p>
-    <w:p>
-      <w:pPr>
-        <w:pStyle w:val="ListParagraph"/>
-        <w:numPr>
-          <w:ilvl w:val="0"/>
-          <w:numId w:val="3"/>
-        </w:numPr>
-      </w:pPr>
-      <w:r>
-        <w:t xml:space="preserve">The effect of initialising a local </w:t>
-      </w:r>
-      <w:r>
-        <w:rPr>
-          <w:i/>
-          <w:iCs/>
-        </w:rPr>
-        <w:t>static</w:t>
-      </w:r>
-      <w:r>
-        <w:t xml:space="preserve"> is undefined.</w:t>
+        <w:t xml:space="preserve">What happens when the function returns </w:t>
+      </w:r>
+      <w:proofErr w:type="spellStart"/>
+      <w:r>
+        <w:t>inspite</w:t>
+      </w:r>
+      <w:proofErr w:type="spellEnd"/>
+      <w:r>
+        <w:t xml:space="preserve"> of a </w:t>
+      </w:r>
+      <w:r>
+        <w:rPr>
+          <w:i/>
+          <w:iCs/>
+        </w:rPr>
+        <w:t>[[</w:t>
+      </w:r>
+      <w:proofErr w:type="spellStart"/>
+      <w:r>
+        <w:rPr>
+          <w:i/>
+          <w:iCs/>
+        </w:rPr>
+        <w:t>no</w:t>
+      </w:r>
+      <w:r>
+        <w:rPr>
+          <w:i/>
+          <w:iCs/>
+        </w:rPr>
+        <w:t>return</w:t>
+      </w:r>
+      <w:proofErr w:type="spellEnd"/>
+      <w:r>
+        <w:rPr>
+          <w:i/>
+          <w:iCs/>
+        </w:rPr>
+        <w:t>]]</w:t>
+      </w:r>
+      <w:r>
+        <w:t xml:space="preserve"> attribute is undefined.</w:t>
       </w:r>
     </w:p>
     <w:p/>
@@ -1023,6 +1020,79 @@
           <w:b/>
           <w:bCs/>
         </w:rPr>
+        <w:t>Local Variables –</w:t>
+      </w:r>
+    </w:p>
+    <w:p>
+      <w:pPr>
+        <w:pStyle w:val="ListParagraph"/>
+        <w:numPr>
+          <w:ilvl w:val="0"/>
+          <w:numId w:val="3"/>
+        </w:numPr>
+      </w:pPr>
+      <w:r>
+        <w:t>A local variable or constant is initialised when the thread of execution reaches its definition.</w:t>
+      </w:r>
+    </w:p>
+    <w:p>
+      <w:pPr>
+        <w:pStyle w:val="ListParagraph"/>
+        <w:numPr>
+          <w:ilvl w:val="0"/>
+          <w:numId w:val="3"/>
+        </w:numPr>
+      </w:pPr>
+      <w:r>
+        <w:t xml:space="preserve">A </w:t>
+      </w:r>
+      <w:r>
+        <w:rPr>
+          <w:i/>
+          <w:iCs/>
+        </w:rPr>
+        <w:t>static</w:t>
+      </w:r>
+      <w:r>
+        <w:t xml:space="preserve"> local variable allows the function to preserve information between calls without introducing a global variable that might be accessed and corrupted by other functions.</w:t>
+      </w:r>
+    </w:p>
+    <w:p>
+      <w:pPr>
+        <w:pStyle w:val="ListParagraph"/>
+        <w:numPr>
+          <w:ilvl w:val="0"/>
+          <w:numId w:val="3"/>
+        </w:numPr>
+      </w:pPr>
+      <w:r>
+        <w:t xml:space="preserve">The effect of initialising a local </w:t>
+      </w:r>
+      <w:r>
+        <w:rPr>
+          <w:i/>
+          <w:iCs/>
+        </w:rPr>
+        <w:t>static</w:t>
+      </w:r>
+      <w:r>
+        <w:t xml:space="preserve"> is undefined.</w:t>
+      </w:r>
+    </w:p>
+    <w:p/>
+    <w:p>
+      <w:pPr>
+        <w:pStyle w:val="ListParagraph"/>
+        <w:numPr>
+          <w:ilvl w:val="0"/>
+          <w:numId w:val="3"/>
+        </w:numPr>
+      </w:pPr>
+      <w:r>
+        <w:rPr>
+          <w:b/>
+          <w:bCs/>
+        </w:rPr>
         <w:lastRenderedPageBreak/>
         <w:t xml:space="preserve">Reference Arguments: </w:t>
       </w:r>
@@ -1051,7 +1121,15 @@
         </w:numPr>
       </w:pPr>
       <w:r>
-        <w:t>Use pass-by-const-reference to pass large values that don’t need to modify.</w:t>
+        <w:t>Use pass-by-</w:t>
+      </w:r>
+      <w:proofErr w:type="spellStart"/>
+      <w:r>
+        <w:t>const</w:t>
+      </w:r>
+      <w:proofErr w:type="spellEnd"/>
+      <w:r>
+        <w:t>-reference to pass large values that don’t need to modify.</w:t>
       </w:r>
     </w:p>
     <w:p>
@@ -1075,7 +1153,15 @@
         </w:numPr>
       </w:pPr>
       <w:r>
-        <w:t>Use rvalue references to implement move and forwarding.</w:t>
+        <w:t xml:space="preserve">Use </w:t>
+      </w:r>
+      <w:proofErr w:type="spellStart"/>
+      <w:r>
+        <w:t>rvalue</w:t>
+      </w:r>
+      <w:proofErr w:type="spellEnd"/>
+      <w:r>
+        <w:t xml:space="preserve"> references to implement move and forwarding.</w:t>
       </w:r>
     </w:p>
     <w:p>
@@ -1087,7 +1173,15 @@
         </w:numPr>
       </w:pPr>
       <w:r>
-        <w:t>Pass a pointer if “no object” is a valid alternative. Represent “no object" by nullptr.</w:t>
+        <w:t xml:space="preserve">Pass a pointer if “no object” is a valid alternative. Represent “no object" by </w:t>
+      </w:r>
+      <w:proofErr w:type="spellStart"/>
+      <w:r>
+        <w:t>nullptr</w:t>
+      </w:r>
+      <w:proofErr w:type="spellEnd"/>
+      <w:r>
+        <w:t>.</w:t>
       </w:r>
     </w:p>
     <w:p>
@@ -1099,7 +1193,15 @@
         </w:numPr>
       </w:pPr>
       <w:r>
-        <w:t>Pass use-by-reference only if you have to.</w:t>
+        <w:t xml:space="preserve">Pass use-by-reference only if you </w:t>
+      </w:r>
+      <w:proofErr w:type="gramStart"/>
+      <w:r>
+        <w:t>have to</w:t>
+      </w:r>
+      <w:proofErr w:type="gramEnd"/>
+      <w:r>
+        <w:t>.</w:t>
       </w:r>
     </w:p>
     <w:p/>
@@ -1155,7 +1257,15 @@
         </w:numPr>
       </w:pPr>
       <w:r>
-        <w:t>Terminate argument list with ellipses (…), which means “and may be some more arguments”. This allows us to handle an arbitrary number of almost arbitrary types by using some macros from &lt;cstdarg&gt;. This solution is not inherently type-safe.</w:t>
+        <w:t>Terminate argument list with ellipses (…), which means “and may be some more arguments”. This allows us to handle an arbitrary number of almost arbitrary types by using some macros from &lt;</w:t>
+      </w:r>
+      <w:proofErr w:type="spellStart"/>
+      <w:r>
+        <w:t>cstdarg</w:t>
+      </w:r>
+      <w:proofErr w:type="spellEnd"/>
+      <w:r>
+        <w:t>&gt;. This solution is not inherently type-safe.</w:t>
       </w:r>
     </w:p>
     <w:p>
@@ -1208,7 +1318,15 @@
         </w:numPr>
       </w:pPr>
       <w:r>
-        <w:t>This can be tedious,  error-prone and defeats the attempt to do generic-programming.</w:t>
+        <w:t xml:space="preserve">This can be </w:t>
+      </w:r>
+      <w:proofErr w:type="gramStart"/>
+      <w:r>
+        <w:t>tedious,  error</w:t>
+      </w:r>
+      <w:proofErr w:type="gramEnd"/>
+      <w:r>
+        <w:t>-prone and defeats the attempt to do generic-programming.</w:t>
       </w:r>
     </w:p>
     <w:p>
@@ -1221,6 +1339,440 @@
       </w:pPr>
       <w:r>
         <w:t>It also encourages the programmer to focus on relatively low-level type issues.</w:t>
+      </w:r>
+    </w:p>
+    <w:p/>
+    <w:p>
+      <w:pPr>
+        <w:pStyle w:val="ListParagraph"/>
+        <w:numPr>
+          <w:ilvl w:val="0"/>
+          <w:numId w:val="5"/>
+        </w:numPr>
+      </w:pPr>
+      <w:r>
+        <w:rPr>
+          <w:b/>
+          <w:bCs/>
+        </w:rPr>
+        <w:t xml:space="preserve">Pre- and </w:t>
+      </w:r>
+      <w:proofErr w:type="gramStart"/>
+      <w:r>
+        <w:rPr>
+          <w:b/>
+          <w:bCs/>
+        </w:rPr>
+        <w:t>Post-Conditions</w:t>
+      </w:r>
+      <w:proofErr w:type="gramEnd"/>
+      <w:r>
+        <w:rPr>
+          <w:b/>
+          <w:bCs/>
+        </w:rPr>
+        <w:t>:</w:t>
+      </w:r>
+    </w:p>
+    <w:p>
+      <w:pPr>
+        <w:pStyle w:val="ListParagraph"/>
+        <w:numPr>
+          <w:ilvl w:val="0"/>
+          <w:numId w:val="5"/>
+        </w:numPr>
+      </w:pPr>
+      <w:r>
+        <w:t>The writer of a function has several alternatives –</w:t>
+      </w:r>
+    </w:p>
+    <w:p>
+      <w:pPr>
+        <w:pStyle w:val="ListParagraph"/>
+        <w:numPr>
+          <w:ilvl w:val="0"/>
+          <w:numId w:val="7"/>
+        </w:numPr>
+      </w:pPr>
+      <w:r>
+        <w:t>Make sure that every input has a valid result, so that we don’t need a pre-condition.</w:t>
+      </w:r>
+    </w:p>
+    <w:p>
+      <w:pPr>
+        <w:pStyle w:val="ListParagraph"/>
+        <w:numPr>
+          <w:ilvl w:val="0"/>
+          <w:numId w:val="7"/>
+        </w:numPr>
+      </w:pPr>
+      <w:r>
+        <w:t>Assume that the pre-condition holds, i.e. rely on the caller to make mistakes.</w:t>
+      </w:r>
+    </w:p>
+    <w:p>
+      <w:pPr>
+        <w:pStyle w:val="ListParagraph"/>
+        <w:numPr>
+          <w:ilvl w:val="0"/>
+          <w:numId w:val="7"/>
+        </w:numPr>
+      </w:pPr>
+      <w:r>
+        <w:lastRenderedPageBreak/>
+        <w:t>Check that the precondition holds and throw an exception if it does not.</w:t>
+      </w:r>
+    </w:p>
+    <w:p>
+      <w:pPr>
+        <w:pStyle w:val="ListParagraph"/>
+        <w:numPr>
+          <w:ilvl w:val="0"/>
+          <w:numId w:val="7"/>
+        </w:numPr>
+      </w:pPr>
+      <w:r>
+        <w:t>Check that the precondition holds and terminate the program if it does not.</w:t>
+      </w:r>
+    </w:p>
+    <w:p>
+      <w:pPr>
+        <w:pStyle w:val="ListParagraph"/>
+        <w:numPr>
+          <w:ilvl w:val="0"/>
+          <w:numId w:val="7"/>
+        </w:numPr>
+      </w:pPr>
+      <w:r>
+        <w:t>If a postcondition fails, there was either an unchecked precondition or a programming error.</w:t>
+      </w:r>
+    </w:p>
+    <w:p/>
+    <w:p>
+      <w:pPr>
+        <w:pStyle w:val="ListParagraph"/>
+        <w:numPr>
+          <w:ilvl w:val="0"/>
+          <w:numId w:val="8"/>
+        </w:numPr>
+      </w:pPr>
+      <w:r>
+        <w:rPr>
+          <w:b/>
+          <w:bCs/>
+        </w:rPr>
+        <w:t>Pointer to Function:</w:t>
+      </w:r>
+    </w:p>
+    <w:p>
+      <w:pPr>
+        <w:pStyle w:val="ListParagraph"/>
+        <w:numPr>
+          <w:ilvl w:val="0"/>
+          <w:numId w:val="8"/>
+        </w:numPr>
+      </w:pPr>
+      <w:r>
+        <w:t>Like a data object, the code generated for a function body is stored somewhere in memory and hence has an associated address.</w:t>
+      </w:r>
+    </w:p>
+    <w:p>
+      <w:pPr>
+        <w:pStyle w:val="ListParagraph"/>
+        <w:numPr>
+          <w:ilvl w:val="0"/>
+          <w:numId w:val="8"/>
+        </w:numPr>
+      </w:pPr>
+      <w:r>
+        <w:t>We can have a pointer to a function just as we have a pointer to an object.</w:t>
+      </w:r>
+    </w:p>
+    <w:p>
+      <w:pPr>
+        <w:pStyle w:val="ListParagraph"/>
+        <w:numPr>
+          <w:ilvl w:val="0"/>
+          <w:numId w:val="8"/>
+        </w:numPr>
+      </w:pPr>
+      <w:r>
+        <w:t>However, a pointer to a function does not allow the code to be modified, because of various reasons –</w:t>
+      </w:r>
+    </w:p>
+    <w:p>
+      <w:pPr>
+        <w:pStyle w:val="ListParagraph"/>
+        <w:numPr>
+          <w:ilvl w:val="0"/>
+          <w:numId w:val="9"/>
+        </w:numPr>
+      </w:pPr>
+      <w:r>
+        <w:t>Some related to machine architecture, and</w:t>
+      </w:r>
+    </w:p>
+    <w:p>
+      <w:pPr>
+        <w:pStyle w:val="ListParagraph"/>
+        <w:numPr>
+          <w:ilvl w:val="0"/>
+          <w:numId w:val="9"/>
+        </w:numPr>
+      </w:pPr>
+      <w:r>
+        <w:t>Others to system design</w:t>
+      </w:r>
+    </w:p>
+    <w:p>
+      <w:pPr>
+        <w:pStyle w:val="ListParagraph"/>
+        <w:numPr>
+          <w:ilvl w:val="0"/>
+          <w:numId w:val="10"/>
+        </w:numPr>
+      </w:pPr>
+      <w:r>
+        <w:t xml:space="preserve">There are only two things one can </w:t>
+      </w:r>
+      <w:proofErr w:type="gramStart"/>
+      <w:r>
+        <w:t>do</w:t>
+      </w:r>
+      <w:proofErr w:type="gramEnd"/>
+      <w:r>
+        <w:t xml:space="preserve"> to a function –</w:t>
+      </w:r>
+    </w:p>
+    <w:p>
+      <w:pPr>
+        <w:pStyle w:val="ListParagraph"/>
+        <w:numPr>
+          <w:ilvl w:val="0"/>
+          <w:numId w:val="11"/>
+        </w:numPr>
+      </w:pPr>
+      <w:r>
+        <w:t xml:space="preserve">Call it, and </w:t>
+      </w:r>
+    </w:p>
+    <w:p>
+      <w:pPr>
+        <w:pStyle w:val="ListParagraph"/>
+        <w:numPr>
+          <w:ilvl w:val="0"/>
+          <w:numId w:val="11"/>
+        </w:numPr>
+      </w:pPr>
+      <w:r>
+        <w:t>Take its address</w:t>
+      </w:r>
+    </w:p>
+    <w:p/>
+    <w:p>
+      <w:pPr>
+        <w:pStyle w:val="ListParagraph"/>
+        <w:numPr>
+          <w:ilvl w:val="0"/>
+          <w:numId w:val="10"/>
+        </w:numPr>
+      </w:pPr>
+      <w:r>
+        <w:rPr>
+          <w:b/>
+          <w:bCs/>
+        </w:rPr>
+        <w:t>Macros:</w:t>
+      </w:r>
+    </w:p>
+    <w:p>
+      <w:pPr>
+        <w:pStyle w:val="ListParagraph"/>
+        <w:numPr>
+          <w:ilvl w:val="0"/>
+          <w:numId w:val="10"/>
+        </w:numPr>
+      </w:pPr>
+      <w:r>
+        <w:t xml:space="preserve">The first rule about macros is: don’t use them unless you </w:t>
+      </w:r>
+      <w:proofErr w:type="gramStart"/>
+      <w:r>
+        <w:t>have to</w:t>
+      </w:r>
+      <w:proofErr w:type="gramEnd"/>
+      <w:r>
+        <w:t>.</w:t>
+      </w:r>
+    </w:p>
+    <w:p>
+      <w:pPr>
+        <w:pStyle w:val="ListParagraph"/>
+        <w:numPr>
+          <w:ilvl w:val="0"/>
+          <w:numId w:val="10"/>
+        </w:numPr>
+      </w:pPr>
+      <w:r>
+        <w:t>Almost every macro demonstrates a flaw in the programming language or in the programmer.</w:t>
+      </w:r>
+    </w:p>
+    <w:p>
+      <w:pPr>
+        <w:pStyle w:val="ListParagraph"/>
+        <w:numPr>
+          <w:ilvl w:val="0"/>
+          <w:numId w:val="10"/>
+        </w:numPr>
+      </w:pPr>
+      <w:r>
+        <w:t>Macros manipulate character strings and know little about C++ syntax and nothing about C++ types and scope rules.</w:t>
+      </w:r>
+    </w:p>
+    <w:p>
+      <w:pPr>
+        <w:pStyle w:val="ListParagraph"/>
+        <w:numPr>
+          <w:ilvl w:val="0"/>
+          <w:numId w:val="10"/>
+        </w:numPr>
+      </w:pPr>
+      <w:r>
+        <w:t>Only the expanded form of a macro is seen by the compiler, so an error in a macro is reported when the macro is expanded, not when it is defined.</w:t>
+      </w:r>
+    </w:p>
+    <w:p>
+      <w:pPr>
+        <w:pStyle w:val="ListParagraph"/>
+        <w:numPr>
+          <w:ilvl w:val="0"/>
+          <w:numId w:val="10"/>
+        </w:numPr>
+      </w:pPr>
+      <w:r>
+        <w:t xml:space="preserve">Old C preprocessors are used to decode macros which may not understand the // (single line comment). </w:t>
+      </w:r>
+    </w:p>
+    <w:p>
+      <w:pPr>
+        <w:pStyle w:val="ListParagraph"/>
+        <w:numPr>
+          <w:ilvl w:val="0"/>
+          <w:numId w:val="10"/>
+        </w:numPr>
+      </w:pPr>
+      <w:r>
+        <w:t>Thus, for complicated macros, it is wise to use /* */ (multi-level comments).</w:t>
+      </w:r>
+    </w:p>
+    <w:p>
+      <w:pPr>
+        <w:pStyle w:val="ListParagraph"/>
+        <w:numPr>
+          <w:ilvl w:val="0"/>
+          <w:numId w:val="10"/>
+        </w:numPr>
+      </w:pPr>
+      <w:r>
+        <w:t xml:space="preserve">The </w:t>
+      </w:r>
+      <w:r>
+        <w:rPr>
+          <w:i/>
+          <w:iCs/>
+        </w:rPr>
+        <w:t>auto</w:t>
+      </w:r>
+      <w:r>
+        <w:t xml:space="preserve">, </w:t>
+      </w:r>
+      <w:proofErr w:type="spellStart"/>
+      <w:r>
+        <w:rPr>
+          <w:i/>
+          <w:iCs/>
+        </w:rPr>
+        <w:t>constexpr</w:t>
+      </w:r>
+      <w:proofErr w:type="spellEnd"/>
+      <w:r>
+        <w:t xml:space="preserve">, </w:t>
+      </w:r>
+      <w:proofErr w:type="spellStart"/>
+      <w:r>
+        <w:rPr>
+          <w:i/>
+          <w:iCs/>
+        </w:rPr>
+        <w:t>const</w:t>
+      </w:r>
+      <w:proofErr w:type="spellEnd"/>
+      <w:r>
+        <w:t xml:space="preserve">, </w:t>
+      </w:r>
+      <w:proofErr w:type="spellStart"/>
+      <w:r>
+        <w:rPr>
+          <w:i/>
+          <w:iCs/>
+        </w:rPr>
+        <w:t>decltype</w:t>
+      </w:r>
+      <w:proofErr w:type="spellEnd"/>
+      <w:r>
+        <w:t xml:space="preserve">, </w:t>
+      </w:r>
+      <w:proofErr w:type="spellStart"/>
+      <w:r>
+        <w:rPr>
+          <w:i/>
+          <w:iCs/>
+        </w:rPr>
+        <w:t>enum</w:t>
+      </w:r>
+      <w:proofErr w:type="spellEnd"/>
+      <w:r>
+        <w:t xml:space="preserve">, </w:t>
+      </w:r>
+      <w:r>
+        <w:rPr>
+          <w:i/>
+          <w:iCs/>
+        </w:rPr>
+        <w:t>inline</w:t>
+      </w:r>
+      <w:r>
+        <w:t xml:space="preserve">, </w:t>
+      </w:r>
+      <w:r>
+        <w:rPr>
+          <w:i/>
+          <w:iCs/>
+        </w:rPr>
+        <w:t>lambda</w:t>
+      </w:r>
+      <w:r>
+        <w:t xml:space="preserve"> expressions, </w:t>
+      </w:r>
+      <w:r>
+        <w:rPr>
+          <w:i/>
+          <w:iCs/>
+        </w:rPr>
+        <w:t>namespace</w:t>
+      </w:r>
+      <w:r>
+        <w:t xml:space="preserve">, and </w:t>
+      </w:r>
+      <w:r>
+        <w:rPr>
+          <w:i/>
+          <w:iCs/>
+        </w:rPr>
+        <w:t>template</w:t>
+      </w:r>
+      <w:r>
+        <w:t xml:space="preserve"> mechanisms can be used as better-behaved alternatives to macros.</w:t>
       </w:r>
     </w:p>
     <w:sectPr>
@@ -1349,6 +1901,119 @@
     </w:lvl>
   </w:abstractNum>
   <w:abstractNum w:abstractNumId="1" w15:restartNumberingAfterBreak="0">
+    <w:nsid w:val="0E8D6E9C"/>
+    <w:multiLevelType w:val="hybridMultilevel"/>
+    <w:tmpl w:val="58FE7B92"/>
+    <w:lvl w:ilvl="0" w:tplc="40090001">
+      <w:start w:val="1"/>
+      <w:numFmt w:val="bullet"/>
+      <w:lvlText w:val=""/>
+      <w:lvlJc w:val="left"/>
+      <w:pPr>
+        <w:ind w:left="360" w:hanging="360"/>
+      </w:pPr>
+      <w:rPr>
+        <w:rFonts w:ascii="Symbol" w:hAnsi="Symbol" w:hint="default"/>
+      </w:rPr>
+    </w:lvl>
+    <w:lvl w:ilvl="1" w:tplc="40090003" w:tentative="1">
+      <w:start w:val="1"/>
+      <w:numFmt w:val="bullet"/>
+      <w:lvlText w:val="o"/>
+      <w:lvlJc w:val="left"/>
+      <w:pPr>
+        <w:ind w:left="1080" w:hanging="360"/>
+      </w:pPr>
+      <w:rPr>
+        <w:rFonts w:ascii="Courier New" w:hAnsi="Courier New" w:cs="Courier New" w:hint="default"/>
+      </w:rPr>
+    </w:lvl>
+    <w:lvl w:ilvl="2" w:tplc="40090005" w:tentative="1">
+      <w:start w:val="1"/>
+      <w:numFmt w:val="bullet"/>
+      <w:lvlText w:val=""/>
+      <w:lvlJc w:val="left"/>
+      <w:pPr>
+        <w:ind w:left="1800" w:hanging="360"/>
+      </w:pPr>
+      <w:rPr>
+        <w:rFonts w:ascii="Wingdings" w:hAnsi="Wingdings" w:hint="default"/>
+      </w:rPr>
+    </w:lvl>
+    <w:lvl w:ilvl="3" w:tplc="40090001" w:tentative="1">
+      <w:start w:val="1"/>
+      <w:numFmt w:val="bullet"/>
+      <w:lvlText w:val=""/>
+      <w:lvlJc w:val="left"/>
+      <w:pPr>
+        <w:ind w:left="2520" w:hanging="360"/>
+      </w:pPr>
+      <w:rPr>
+        <w:rFonts w:ascii="Symbol" w:hAnsi="Symbol" w:hint="default"/>
+      </w:rPr>
+    </w:lvl>
+    <w:lvl w:ilvl="4" w:tplc="40090003" w:tentative="1">
+      <w:start w:val="1"/>
+      <w:numFmt w:val="bullet"/>
+      <w:lvlText w:val="o"/>
+      <w:lvlJc w:val="left"/>
+      <w:pPr>
+        <w:ind w:left="3240" w:hanging="360"/>
+      </w:pPr>
+      <w:rPr>
+        <w:rFonts w:ascii="Courier New" w:hAnsi="Courier New" w:cs="Courier New" w:hint="default"/>
+      </w:rPr>
+    </w:lvl>
+    <w:lvl w:ilvl="5" w:tplc="40090005" w:tentative="1">
+      <w:start w:val="1"/>
+      <w:numFmt w:val="bullet"/>
+      <w:lvlText w:val=""/>
+      <w:lvlJc w:val="left"/>
+      <w:pPr>
+        <w:ind w:left="3960" w:hanging="360"/>
+      </w:pPr>
+      <w:rPr>
+        <w:rFonts w:ascii="Wingdings" w:hAnsi="Wingdings" w:hint="default"/>
+      </w:rPr>
+    </w:lvl>
+    <w:lvl w:ilvl="6" w:tplc="40090001" w:tentative="1">
+      <w:start w:val="1"/>
+      <w:numFmt w:val="bullet"/>
+      <w:lvlText w:val=""/>
+      <w:lvlJc w:val="left"/>
+      <w:pPr>
+        <w:ind w:left="4680" w:hanging="360"/>
+      </w:pPr>
+      <w:rPr>
+        <w:rFonts w:ascii="Symbol" w:hAnsi="Symbol" w:hint="default"/>
+      </w:rPr>
+    </w:lvl>
+    <w:lvl w:ilvl="7" w:tplc="40090003" w:tentative="1">
+      <w:start w:val="1"/>
+      <w:numFmt w:val="bullet"/>
+      <w:lvlText w:val="o"/>
+      <w:lvlJc w:val="left"/>
+      <w:pPr>
+        <w:ind w:left="5400" w:hanging="360"/>
+      </w:pPr>
+      <w:rPr>
+        <w:rFonts w:ascii="Courier New" w:hAnsi="Courier New" w:cs="Courier New" w:hint="default"/>
+      </w:rPr>
+    </w:lvl>
+    <w:lvl w:ilvl="8" w:tplc="40090005" w:tentative="1">
+      <w:start w:val="1"/>
+      <w:numFmt w:val="bullet"/>
+      <w:lvlText w:val=""/>
+      <w:lvlJc w:val="left"/>
+      <w:pPr>
+        <w:ind w:left="6120" w:hanging="360"/>
+      </w:pPr>
+      <w:rPr>
+        <w:rFonts w:ascii="Wingdings" w:hAnsi="Wingdings" w:hint="default"/>
+      </w:rPr>
+    </w:lvl>
+  </w:abstractNum>
+  <w:abstractNum w:abstractNumId="2" w15:restartNumberingAfterBreak="0">
     <w:nsid w:val="206B66D3"/>
     <w:multiLevelType w:val="hybridMultilevel"/>
     <w:tmpl w:val="F39C57CA"/>
@@ -1461,7 +2126,346 @@
       </w:rPr>
     </w:lvl>
   </w:abstractNum>
-  <w:abstractNum w:abstractNumId="2" w15:restartNumberingAfterBreak="0">
+  <w:abstractNum w:abstractNumId="3" w15:restartNumberingAfterBreak="0">
+    <w:nsid w:val="213C42EA"/>
+    <w:multiLevelType w:val="hybridMultilevel"/>
+    <w:tmpl w:val="A8541FD6"/>
+    <w:lvl w:ilvl="0" w:tplc="4009000B">
+      <w:start w:val="1"/>
+      <w:numFmt w:val="bullet"/>
+      <w:lvlText w:val=""/>
+      <w:lvlJc w:val="left"/>
+      <w:pPr>
+        <w:ind w:left="720" w:hanging="360"/>
+      </w:pPr>
+      <w:rPr>
+        <w:rFonts w:ascii="Wingdings" w:hAnsi="Wingdings" w:hint="default"/>
+      </w:rPr>
+    </w:lvl>
+    <w:lvl w:ilvl="1" w:tplc="40090003" w:tentative="1">
+      <w:start w:val="1"/>
+      <w:numFmt w:val="bullet"/>
+      <w:lvlText w:val="o"/>
+      <w:lvlJc w:val="left"/>
+      <w:pPr>
+        <w:ind w:left="1440" w:hanging="360"/>
+      </w:pPr>
+      <w:rPr>
+        <w:rFonts w:ascii="Courier New" w:hAnsi="Courier New" w:cs="Courier New" w:hint="default"/>
+      </w:rPr>
+    </w:lvl>
+    <w:lvl w:ilvl="2" w:tplc="40090005" w:tentative="1">
+      <w:start w:val="1"/>
+      <w:numFmt w:val="bullet"/>
+      <w:lvlText w:val=""/>
+      <w:lvlJc w:val="left"/>
+      <w:pPr>
+        <w:ind w:left="2160" w:hanging="360"/>
+      </w:pPr>
+      <w:rPr>
+        <w:rFonts w:ascii="Wingdings" w:hAnsi="Wingdings" w:hint="default"/>
+      </w:rPr>
+    </w:lvl>
+    <w:lvl w:ilvl="3" w:tplc="40090001" w:tentative="1">
+      <w:start w:val="1"/>
+      <w:numFmt w:val="bullet"/>
+      <w:lvlText w:val=""/>
+      <w:lvlJc w:val="left"/>
+      <w:pPr>
+        <w:ind w:left="2880" w:hanging="360"/>
+      </w:pPr>
+      <w:rPr>
+        <w:rFonts w:ascii="Symbol" w:hAnsi="Symbol" w:hint="default"/>
+      </w:rPr>
+    </w:lvl>
+    <w:lvl w:ilvl="4" w:tplc="40090003" w:tentative="1">
+      <w:start w:val="1"/>
+      <w:numFmt w:val="bullet"/>
+      <w:lvlText w:val="o"/>
+      <w:lvlJc w:val="left"/>
+      <w:pPr>
+        <w:ind w:left="3600" w:hanging="360"/>
+      </w:pPr>
+      <w:rPr>
+        <w:rFonts w:ascii="Courier New" w:hAnsi="Courier New" w:cs="Courier New" w:hint="default"/>
+      </w:rPr>
+    </w:lvl>
+    <w:lvl w:ilvl="5" w:tplc="40090005" w:tentative="1">
+      <w:start w:val="1"/>
+      <w:numFmt w:val="bullet"/>
+      <w:lvlText w:val=""/>
+      <w:lvlJc w:val="left"/>
+      <w:pPr>
+        <w:ind w:left="4320" w:hanging="360"/>
+      </w:pPr>
+      <w:rPr>
+        <w:rFonts w:ascii="Wingdings" w:hAnsi="Wingdings" w:hint="default"/>
+      </w:rPr>
+    </w:lvl>
+    <w:lvl w:ilvl="6" w:tplc="40090001" w:tentative="1">
+      <w:start w:val="1"/>
+      <w:numFmt w:val="bullet"/>
+      <w:lvlText w:val=""/>
+      <w:lvlJc w:val="left"/>
+      <w:pPr>
+        <w:ind w:left="5040" w:hanging="360"/>
+      </w:pPr>
+      <w:rPr>
+        <w:rFonts w:ascii="Symbol" w:hAnsi="Symbol" w:hint="default"/>
+      </w:rPr>
+    </w:lvl>
+    <w:lvl w:ilvl="7" w:tplc="40090003" w:tentative="1">
+      <w:start w:val="1"/>
+      <w:numFmt w:val="bullet"/>
+      <w:lvlText w:val="o"/>
+      <w:lvlJc w:val="left"/>
+      <w:pPr>
+        <w:ind w:left="5760" w:hanging="360"/>
+      </w:pPr>
+      <w:rPr>
+        <w:rFonts w:ascii="Courier New" w:hAnsi="Courier New" w:cs="Courier New" w:hint="default"/>
+      </w:rPr>
+    </w:lvl>
+    <w:lvl w:ilvl="8" w:tplc="40090005" w:tentative="1">
+      <w:start w:val="1"/>
+      <w:numFmt w:val="bullet"/>
+      <w:lvlText w:val=""/>
+      <w:lvlJc w:val="left"/>
+      <w:pPr>
+        <w:ind w:left="6480" w:hanging="360"/>
+      </w:pPr>
+      <w:rPr>
+        <w:rFonts w:ascii="Wingdings" w:hAnsi="Wingdings" w:hint="default"/>
+      </w:rPr>
+    </w:lvl>
+  </w:abstractNum>
+  <w:abstractNum w:abstractNumId="4" w15:restartNumberingAfterBreak="0">
+    <w:nsid w:val="2CDF121A"/>
+    <w:multiLevelType w:val="hybridMultilevel"/>
+    <w:tmpl w:val="2012CFBC"/>
+    <w:lvl w:ilvl="0" w:tplc="4009000B">
+      <w:start w:val="1"/>
+      <w:numFmt w:val="bullet"/>
+      <w:lvlText w:val=""/>
+      <w:lvlJc w:val="left"/>
+      <w:pPr>
+        <w:ind w:left="720" w:hanging="360"/>
+      </w:pPr>
+      <w:rPr>
+        <w:rFonts w:ascii="Wingdings" w:hAnsi="Wingdings" w:hint="default"/>
+      </w:rPr>
+    </w:lvl>
+    <w:lvl w:ilvl="1" w:tplc="40090003" w:tentative="1">
+      <w:start w:val="1"/>
+      <w:numFmt w:val="bullet"/>
+      <w:lvlText w:val="o"/>
+      <w:lvlJc w:val="left"/>
+      <w:pPr>
+        <w:ind w:left="1440" w:hanging="360"/>
+      </w:pPr>
+      <w:rPr>
+        <w:rFonts w:ascii="Courier New" w:hAnsi="Courier New" w:cs="Courier New" w:hint="default"/>
+      </w:rPr>
+    </w:lvl>
+    <w:lvl w:ilvl="2" w:tplc="40090005" w:tentative="1">
+      <w:start w:val="1"/>
+      <w:numFmt w:val="bullet"/>
+      <w:lvlText w:val=""/>
+      <w:lvlJc w:val="left"/>
+      <w:pPr>
+        <w:ind w:left="2160" w:hanging="360"/>
+      </w:pPr>
+      <w:rPr>
+        <w:rFonts w:ascii="Wingdings" w:hAnsi="Wingdings" w:hint="default"/>
+      </w:rPr>
+    </w:lvl>
+    <w:lvl w:ilvl="3" w:tplc="40090001" w:tentative="1">
+      <w:start w:val="1"/>
+      <w:numFmt w:val="bullet"/>
+      <w:lvlText w:val=""/>
+      <w:lvlJc w:val="left"/>
+      <w:pPr>
+        <w:ind w:left="2880" w:hanging="360"/>
+      </w:pPr>
+      <w:rPr>
+        <w:rFonts w:ascii="Symbol" w:hAnsi="Symbol" w:hint="default"/>
+      </w:rPr>
+    </w:lvl>
+    <w:lvl w:ilvl="4" w:tplc="40090003" w:tentative="1">
+      <w:start w:val="1"/>
+      <w:numFmt w:val="bullet"/>
+      <w:lvlText w:val="o"/>
+      <w:lvlJc w:val="left"/>
+      <w:pPr>
+        <w:ind w:left="3600" w:hanging="360"/>
+      </w:pPr>
+      <w:rPr>
+        <w:rFonts w:ascii="Courier New" w:hAnsi="Courier New" w:cs="Courier New" w:hint="default"/>
+      </w:rPr>
+    </w:lvl>
+    <w:lvl w:ilvl="5" w:tplc="40090005" w:tentative="1">
+      <w:start w:val="1"/>
+      <w:numFmt w:val="bullet"/>
+      <w:lvlText w:val=""/>
+      <w:lvlJc w:val="left"/>
+      <w:pPr>
+        <w:ind w:left="4320" w:hanging="360"/>
+      </w:pPr>
+      <w:rPr>
+        <w:rFonts w:ascii="Wingdings" w:hAnsi="Wingdings" w:hint="default"/>
+      </w:rPr>
+    </w:lvl>
+    <w:lvl w:ilvl="6" w:tplc="40090001" w:tentative="1">
+      <w:start w:val="1"/>
+      <w:numFmt w:val="bullet"/>
+      <w:lvlText w:val=""/>
+      <w:lvlJc w:val="left"/>
+      <w:pPr>
+        <w:ind w:left="5040" w:hanging="360"/>
+      </w:pPr>
+      <w:rPr>
+        <w:rFonts w:ascii="Symbol" w:hAnsi="Symbol" w:hint="default"/>
+      </w:rPr>
+    </w:lvl>
+    <w:lvl w:ilvl="7" w:tplc="40090003" w:tentative="1">
+      <w:start w:val="1"/>
+      <w:numFmt w:val="bullet"/>
+      <w:lvlText w:val="o"/>
+      <w:lvlJc w:val="left"/>
+      <w:pPr>
+        <w:ind w:left="5760" w:hanging="360"/>
+      </w:pPr>
+      <w:rPr>
+        <w:rFonts w:ascii="Courier New" w:hAnsi="Courier New" w:cs="Courier New" w:hint="default"/>
+      </w:rPr>
+    </w:lvl>
+    <w:lvl w:ilvl="8" w:tplc="40090005" w:tentative="1">
+      <w:start w:val="1"/>
+      <w:numFmt w:val="bullet"/>
+      <w:lvlText w:val=""/>
+      <w:lvlJc w:val="left"/>
+      <w:pPr>
+        <w:ind w:left="6480" w:hanging="360"/>
+      </w:pPr>
+      <w:rPr>
+        <w:rFonts w:ascii="Wingdings" w:hAnsi="Wingdings" w:hint="default"/>
+      </w:rPr>
+    </w:lvl>
+  </w:abstractNum>
+  <w:abstractNum w:abstractNumId="5" w15:restartNumberingAfterBreak="0">
+    <w:nsid w:val="30597B15"/>
+    <w:multiLevelType w:val="hybridMultilevel"/>
+    <w:tmpl w:val="57C479A4"/>
+    <w:lvl w:ilvl="0" w:tplc="40090001">
+      <w:start w:val="1"/>
+      <w:numFmt w:val="bullet"/>
+      <w:lvlText w:val=""/>
+      <w:lvlJc w:val="left"/>
+      <w:pPr>
+        <w:ind w:left="360" w:hanging="360"/>
+      </w:pPr>
+      <w:rPr>
+        <w:rFonts w:ascii="Symbol" w:hAnsi="Symbol" w:hint="default"/>
+      </w:rPr>
+    </w:lvl>
+    <w:lvl w:ilvl="1" w:tplc="40090003" w:tentative="1">
+      <w:start w:val="1"/>
+      <w:numFmt w:val="bullet"/>
+      <w:lvlText w:val="o"/>
+      <w:lvlJc w:val="left"/>
+      <w:pPr>
+        <w:ind w:left="1080" w:hanging="360"/>
+      </w:pPr>
+      <w:rPr>
+        <w:rFonts w:ascii="Courier New" w:hAnsi="Courier New" w:cs="Courier New" w:hint="default"/>
+      </w:rPr>
+    </w:lvl>
+    <w:lvl w:ilvl="2" w:tplc="40090005" w:tentative="1">
+      <w:start w:val="1"/>
+      <w:numFmt w:val="bullet"/>
+      <w:lvlText w:val=""/>
+      <w:lvlJc w:val="left"/>
+      <w:pPr>
+        <w:ind w:left="1800" w:hanging="360"/>
+      </w:pPr>
+      <w:rPr>
+        <w:rFonts w:ascii="Wingdings" w:hAnsi="Wingdings" w:hint="default"/>
+      </w:rPr>
+    </w:lvl>
+    <w:lvl w:ilvl="3" w:tplc="40090001" w:tentative="1">
+      <w:start w:val="1"/>
+      <w:numFmt w:val="bullet"/>
+      <w:lvlText w:val=""/>
+      <w:lvlJc w:val="left"/>
+      <w:pPr>
+        <w:ind w:left="2520" w:hanging="360"/>
+      </w:pPr>
+      <w:rPr>
+        <w:rFonts w:ascii="Symbol" w:hAnsi="Symbol" w:hint="default"/>
+      </w:rPr>
+    </w:lvl>
+    <w:lvl w:ilvl="4" w:tplc="40090003" w:tentative="1">
+      <w:start w:val="1"/>
+      <w:numFmt w:val="bullet"/>
+      <w:lvlText w:val="o"/>
+      <w:lvlJc w:val="left"/>
+      <w:pPr>
+        <w:ind w:left="3240" w:hanging="360"/>
+      </w:pPr>
+      <w:rPr>
+        <w:rFonts w:ascii="Courier New" w:hAnsi="Courier New" w:cs="Courier New" w:hint="default"/>
+      </w:rPr>
+    </w:lvl>
+    <w:lvl w:ilvl="5" w:tplc="40090005" w:tentative="1">
+      <w:start w:val="1"/>
+      <w:numFmt w:val="bullet"/>
+      <w:lvlText w:val=""/>
+      <w:lvlJc w:val="left"/>
+      <w:pPr>
+        <w:ind w:left="3960" w:hanging="360"/>
+      </w:pPr>
+      <w:rPr>
+        <w:rFonts w:ascii="Wingdings" w:hAnsi="Wingdings" w:hint="default"/>
+      </w:rPr>
+    </w:lvl>
+    <w:lvl w:ilvl="6" w:tplc="40090001" w:tentative="1">
+      <w:start w:val="1"/>
+      <w:numFmt w:val="bullet"/>
+      <w:lvlText w:val=""/>
+      <w:lvlJc w:val="left"/>
+      <w:pPr>
+        <w:ind w:left="4680" w:hanging="360"/>
+      </w:pPr>
+      <w:rPr>
+        <w:rFonts w:ascii="Symbol" w:hAnsi="Symbol" w:hint="default"/>
+      </w:rPr>
+    </w:lvl>
+    <w:lvl w:ilvl="7" w:tplc="40090003" w:tentative="1">
+      <w:start w:val="1"/>
+      <w:numFmt w:val="bullet"/>
+      <w:lvlText w:val="o"/>
+      <w:lvlJc w:val="left"/>
+      <w:pPr>
+        <w:ind w:left="5400" w:hanging="360"/>
+      </w:pPr>
+      <w:rPr>
+        <w:rFonts w:ascii="Courier New" w:hAnsi="Courier New" w:cs="Courier New" w:hint="default"/>
+      </w:rPr>
+    </w:lvl>
+    <w:lvl w:ilvl="8" w:tplc="40090005" w:tentative="1">
+      <w:start w:val="1"/>
+      <w:numFmt w:val="bullet"/>
+      <w:lvlText w:val=""/>
+      <w:lvlJc w:val="left"/>
+      <w:pPr>
+        <w:ind w:left="6120" w:hanging="360"/>
+      </w:pPr>
+      <w:rPr>
+        <w:rFonts w:ascii="Wingdings" w:hAnsi="Wingdings" w:hint="default"/>
+      </w:rPr>
+    </w:lvl>
+  </w:abstractNum>
+  <w:abstractNum w:abstractNumId="6" w15:restartNumberingAfterBreak="0">
     <w:nsid w:val="3920395B"/>
     <w:multiLevelType w:val="hybridMultilevel"/>
     <w:tmpl w:val="62943EFA"/>
@@ -1574,7 +2578,7 @@
       </w:rPr>
     </w:lvl>
   </w:abstractNum>
-  <w:abstractNum w:abstractNumId="3" w15:restartNumberingAfterBreak="0">
+  <w:abstractNum w:abstractNumId="7" w15:restartNumberingAfterBreak="0">
     <w:nsid w:val="3A405A50"/>
     <w:multiLevelType w:val="hybridMultilevel"/>
     <w:tmpl w:val="EE8C04A8"/>
@@ -1687,7 +2691,7 @@
       </w:rPr>
     </w:lvl>
   </w:abstractNum>
-  <w:abstractNum w:abstractNumId="4" w15:restartNumberingAfterBreak="0">
+  <w:abstractNum w:abstractNumId="8" w15:restartNumberingAfterBreak="0">
     <w:nsid w:val="56C92DB0"/>
     <w:multiLevelType w:val="hybridMultilevel"/>
     <w:tmpl w:val="037295CC"/>
@@ -1800,10 +2804,123 @@
       </w:rPr>
     </w:lvl>
   </w:abstractNum>
-  <w:abstractNum w:abstractNumId="5" w15:restartNumberingAfterBreak="0">
+  <w:abstractNum w:abstractNumId="9" w15:restartNumberingAfterBreak="0">
+    <w:nsid w:val="59B12A64"/>
+    <w:multiLevelType w:val="hybridMultilevel"/>
+    <w:tmpl w:val="120E23EE"/>
+    <w:lvl w:ilvl="0" w:tplc="4009000B">
+      <w:start w:val="1"/>
+      <w:numFmt w:val="bullet"/>
+      <w:lvlText w:val=""/>
+      <w:lvlJc w:val="left"/>
+      <w:pPr>
+        <w:ind w:left="720" w:hanging="360"/>
+      </w:pPr>
+      <w:rPr>
+        <w:rFonts w:ascii="Wingdings" w:hAnsi="Wingdings" w:hint="default"/>
+      </w:rPr>
+    </w:lvl>
+    <w:lvl w:ilvl="1" w:tplc="40090003" w:tentative="1">
+      <w:start w:val="1"/>
+      <w:numFmt w:val="bullet"/>
+      <w:lvlText w:val="o"/>
+      <w:lvlJc w:val="left"/>
+      <w:pPr>
+        <w:ind w:left="1440" w:hanging="360"/>
+      </w:pPr>
+      <w:rPr>
+        <w:rFonts w:ascii="Courier New" w:hAnsi="Courier New" w:cs="Courier New" w:hint="default"/>
+      </w:rPr>
+    </w:lvl>
+    <w:lvl w:ilvl="2" w:tplc="40090005" w:tentative="1">
+      <w:start w:val="1"/>
+      <w:numFmt w:val="bullet"/>
+      <w:lvlText w:val=""/>
+      <w:lvlJc w:val="left"/>
+      <w:pPr>
+        <w:ind w:left="2160" w:hanging="360"/>
+      </w:pPr>
+      <w:rPr>
+        <w:rFonts w:ascii="Wingdings" w:hAnsi="Wingdings" w:hint="default"/>
+      </w:rPr>
+    </w:lvl>
+    <w:lvl w:ilvl="3" w:tplc="40090001" w:tentative="1">
+      <w:start w:val="1"/>
+      <w:numFmt w:val="bullet"/>
+      <w:lvlText w:val=""/>
+      <w:lvlJc w:val="left"/>
+      <w:pPr>
+        <w:ind w:left="2880" w:hanging="360"/>
+      </w:pPr>
+      <w:rPr>
+        <w:rFonts w:ascii="Symbol" w:hAnsi="Symbol" w:hint="default"/>
+      </w:rPr>
+    </w:lvl>
+    <w:lvl w:ilvl="4" w:tplc="40090003" w:tentative="1">
+      <w:start w:val="1"/>
+      <w:numFmt w:val="bullet"/>
+      <w:lvlText w:val="o"/>
+      <w:lvlJc w:val="left"/>
+      <w:pPr>
+        <w:ind w:left="3600" w:hanging="360"/>
+      </w:pPr>
+      <w:rPr>
+        <w:rFonts w:ascii="Courier New" w:hAnsi="Courier New" w:cs="Courier New" w:hint="default"/>
+      </w:rPr>
+    </w:lvl>
+    <w:lvl w:ilvl="5" w:tplc="40090005" w:tentative="1">
+      <w:start w:val="1"/>
+      <w:numFmt w:val="bullet"/>
+      <w:lvlText w:val=""/>
+      <w:lvlJc w:val="left"/>
+      <w:pPr>
+        <w:ind w:left="4320" w:hanging="360"/>
+      </w:pPr>
+      <w:rPr>
+        <w:rFonts w:ascii="Wingdings" w:hAnsi="Wingdings" w:hint="default"/>
+      </w:rPr>
+    </w:lvl>
+    <w:lvl w:ilvl="6" w:tplc="40090001" w:tentative="1">
+      <w:start w:val="1"/>
+      <w:numFmt w:val="bullet"/>
+      <w:lvlText w:val=""/>
+      <w:lvlJc w:val="left"/>
+      <w:pPr>
+        <w:ind w:left="5040" w:hanging="360"/>
+      </w:pPr>
+      <w:rPr>
+        <w:rFonts w:ascii="Symbol" w:hAnsi="Symbol" w:hint="default"/>
+      </w:rPr>
+    </w:lvl>
+    <w:lvl w:ilvl="7" w:tplc="40090003" w:tentative="1">
+      <w:start w:val="1"/>
+      <w:numFmt w:val="bullet"/>
+      <w:lvlText w:val="o"/>
+      <w:lvlJc w:val="left"/>
+      <w:pPr>
+        <w:ind w:left="5760" w:hanging="360"/>
+      </w:pPr>
+      <w:rPr>
+        <w:rFonts w:ascii="Courier New" w:hAnsi="Courier New" w:cs="Courier New" w:hint="default"/>
+      </w:rPr>
+    </w:lvl>
+    <w:lvl w:ilvl="8" w:tplc="40090005" w:tentative="1">
+      <w:start w:val="1"/>
+      <w:numFmt w:val="bullet"/>
+      <w:lvlText w:val=""/>
+      <w:lvlJc w:val="left"/>
+      <w:pPr>
+        <w:ind w:left="6480" w:hanging="360"/>
+      </w:pPr>
+      <w:rPr>
+        <w:rFonts w:ascii="Wingdings" w:hAnsi="Wingdings" w:hint="default"/>
+      </w:rPr>
+    </w:lvl>
+  </w:abstractNum>
+  <w:abstractNum w:abstractNumId="10" w15:restartNumberingAfterBreak="0">
     <w:nsid w:val="701D6036"/>
     <w:multiLevelType w:val="hybridMultilevel"/>
-    <w:tmpl w:val="9B36009A"/>
+    <w:tmpl w:val="61321D28"/>
     <w:lvl w:ilvl="0" w:tplc="40090001">
       <w:start w:val="1"/>
       <w:numFmt w:val="bullet"/>
@@ -1914,22 +3031,37 @@
     </w:lvl>
   </w:abstractNum>
   <w:num w:numId="1" w16cid:durableId="1937788507">
-    <w:abstractNumId w:val="3"/>
+    <w:abstractNumId w:val="7"/>
   </w:num>
   <w:num w:numId="2" w16cid:durableId="2028753878">
     <w:abstractNumId w:val="0"/>
   </w:num>
   <w:num w:numId="3" w16cid:durableId="116916408">
+    <w:abstractNumId w:val="6"/>
+  </w:num>
+  <w:num w:numId="4" w16cid:durableId="758208892">
     <w:abstractNumId w:val="2"/>
   </w:num>
-  <w:num w:numId="4" w16cid:durableId="758208892">
+  <w:num w:numId="5" w16cid:durableId="1378554176">
+    <w:abstractNumId w:val="10"/>
+  </w:num>
+  <w:num w:numId="6" w16cid:durableId="439691638">
+    <w:abstractNumId w:val="8"/>
+  </w:num>
+  <w:num w:numId="7" w16cid:durableId="1583300339">
+    <w:abstractNumId w:val="4"/>
+  </w:num>
+  <w:num w:numId="8" w16cid:durableId="1870799965">
+    <w:abstractNumId w:val="5"/>
+  </w:num>
+  <w:num w:numId="9" w16cid:durableId="508058890">
+    <w:abstractNumId w:val="3"/>
+  </w:num>
+  <w:num w:numId="10" w16cid:durableId="717163360">
     <w:abstractNumId w:val="1"/>
   </w:num>
-  <w:num w:numId="5" w16cid:durableId="1378554176">
-    <w:abstractNumId w:val="5"/>
-  </w:num>
-  <w:num w:numId="6" w16cid:durableId="439691638">
-    <w:abstractNumId w:val="4"/>
+  <w:num w:numId="11" w16cid:durableId="1999110712">
+    <w:abstractNumId w:val="9"/>
   </w:num>
 </w:numbering>
 </file>

</xml_diff>